<commit_message>
indice do relatorio corrigido
</commit_message>
<xml_diff>
--- a/Documentos/RelatorioFinal_BrunoPezzolo_CarlaGuillen.docx
+++ b/Documentos/RelatorioFinal_BrunoPezzolo_CarlaGuillen.docx
@@ -430,7 +430,7 @@
           <w:r>
             <w:fldChar w:fldCharType="separate"/>
           </w:r>
-          <w:hyperlink w:anchor="_Toc310795221" w:history="1">
+          <w:hyperlink w:anchor="_Toc311190364" w:history="1">
             <w:r>
               <w:rPr>
                 <w:rStyle w:val="Hyperlink"/>
@@ -471,7 +471,7 @@
                 <w:noProof/>
                 <w:webHidden/>
               </w:rPr>
-              <w:instrText xml:space="preserve"> PAGEREF _Toc310795221 \h </w:instrText>
+              <w:instrText xml:space="preserve"> PAGEREF _Toc311190364 \h </w:instrText>
             </w:r>
             <w:r>
               <w:rPr>
@@ -514,7 +514,7 @@
               <w:sz w:val="22"/>
             </w:rPr>
           </w:pPr>
-          <w:hyperlink w:anchor="_Toc310795222" w:history="1">
+          <w:hyperlink w:anchor="_Toc311190365" w:history="1">
             <w:r>
               <w:rPr>
                 <w:rStyle w:val="Hyperlink"/>
@@ -555,7 +555,7 @@
                 <w:noProof/>
                 <w:webHidden/>
               </w:rPr>
-              <w:instrText xml:space="preserve"> PAGEREF _Toc310795222 \h </w:instrText>
+              <w:instrText xml:space="preserve"> PAGEREF _Toc311190365 \h </w:instrText>
             </w:r>
             <w:r>
               <w:rPr>
@@ -594,7 +594,7 @@
               <w:sz w:val="22"/>
             </w:rPr>
           </w:pPr>
-          <w:hyperlink w:anchor="_Toc310795223" w:history="1">
+          <w:hyperlink w:anchor="_Toc311190366" w:history="1">
             <w:r>
               <w:rPr>
                 <w:rStyle w:val="Hyperlink"/>
@@ -635,7 +635,7 @@
                 <w:noProof/>
                 <w:webHidden/>
               </w:rPr>
-              <w:instrText xml:space="preserve"> PAGEREF _Toc310795223 \h </w:instrText>
+              <w:instrText xml:space="preserve"> PAGEREF _Toc311190366 \h </w:instrText>
             </w:r>
             <w:r>
               <w:rPr>
@@ -674,7 +674,7 @@
               <w:sz w:val="22"/>
             </w:rPr>
           </w:pPr>
-          <w:hyperlink w:anchor="_Toc310795224" w:history="1">
+          <w:hyperlink w:anchor="_Toc311190367" w:history="1">
             <w:r>
               <w:rPr>
                 <w:rStyle w:val="Hyperlink"/>
@@ -701,7 +701,7 @@
                 <w:noProof/>
                 <w:webHidden/>
               </w:rPr>
-              <w:instrText xml:space="preserve"> PAGEREF _Toc310795224 \h </w:instrText>
+              <w:instrText xml:space="preserve"> PAGEREF _Toc311190367 \h </w:instrText>
             </w:r>
             <w:r>
               <w:rPr>
@@ -740,7 +740,7 @@
               <w:sz w:val="22"/>
             </w:rPr>
           </w:pPr>
-          <w:hyperlink w:anchor="_Toc310795225" w:history="1">
+          <w:hyperlink w:anchor="_Toc311190368" w:history="1">
             <w:r>
               <w:rPr>
                 <w:rStyle w:val="Hyperlink"/>
@@ -767,7 +767,7 @@
                 <w:noProof/>
                 <w:webHidden/>
               </w:rPr>
-              <w:instrText xml:space="preserve"> PAGEREF _Toc310795225 \h </w:instrText>
+              <w:instrText xml:space="preserve"> PAGEREF _Toc311190368 \h </w:instrText>
             </w:r>
             <w:r>
               <w:rPr>
@@ -806,7 +806,7 @@
               <w:sz w:val="22"/>
             </w:rPr>
           </w:pPr>
-          <w:hyperlink w:anchor="_Toc310795226" w:history="1">
+          <w:hyperlink w:anchor="_Toc311190369" w:history="1">
             <w:r>
               <w:rPr>
                 <w:rStyle w:val="Hyperlink"/>
@@ -833,7 +833,7 @@
                 <w:noProof/>
                 <w:webHidden/>
               </w:rPr>
-              <w:instrText xml:space="preserve"> PAGEREF _Toc310795226 \h </w:instrText>
+              <w:instrText xml:space="preserve"> PAGEREF _Toc311190369 \h </w:instrText>
             </w:r>
             <w:r>
               <w:rPr>
@@ -872,7 +872,7 @@
               <w:sz w:val="22"/>
             </w:rPr>
           </w:pPr>
-          <w:hyperlink w:anchor="_Toc310795227" w:history="1">
+          <w:hyperlink w:anchor="_Toc311190370" w:history="1">
             <w:r>
               <w:rPr>
                 <w:rStyle w:val="Hyperlink"/>
@@ -899,7 +899,7 @@
                 <w:noProof/>
                 <w:webHidden/>
               </w:rPr>
-              <w:instrText xml:space="preserve"> PAGEREF _Toc310795227 \h </w:instrText>
+              <w:instrText xml:space="preserve"> PAGEREF _Toc311190370 \h </w:instrText>
             </w:r>
             <w:r>
               <w:rPr>
@@ -938,7 +938,7 @@
               <w:sz w:val="22"/>
             </w:rPr>
           </w:pPr>
-          <w:hyperlink w:anchor="_Toc310795228" w:history="1">
+          <w:hyperlink w:anchor="_Toc311190371" w:history="1">
             <w:r>
               <w:rPr>
                 <w:rStyle w:val="Hyperlink"/>
@@ -965,7 +965,7 @@
                 <w:noProof/>
                 <w:webHidden/>
               </w:rPr>
-              <w:instrText xml:space="preserve"> PAGEREF _Toc310795228 \h </w:instrText>
+              <w:instrText xml:space="preserve"> PAGEREF _Toc311190371 \h </w:instrText>
             </w:r>
             <w:r>
               <w:rPr>
@@ -1004,7 +1004,7 @@
               <w:sz w:val="22"/>
             </w:rPr>
           </w:pPr>
-          <w:hyperlink w:anchor="_Toc310795229" w:history="1">
+          <w:hyperlink w:anchor="_Toc311190372" w:history="1">
             <w:r>
               <w:rPr>
                 <w:rStyle w:val="Hyperlink"/>
@@ -1045,7 +1045,7 @@
                 <w:noProof/>
                 <w:webHidden/>
               </w:rPr>
-              <w:instrText xml:space="preserve"> PAGEREF _Toc310795229 \h </w:instrText>
+              <w:instrText xml:space="preserve"> PAGEREF _Toc311190372 \h </w:instrText>
             </w:r>
             <w:r>
               <w:rPr>
@@ -1084,7 +1084,7 @@
               <w:sz w:val="22"/>
             </w:rPr>
           </w:pPr>
-          <w:hyperlink w:anchor="_Toc310795230" w:history="1">
+          <w:hyperlink w:anchor="_Toc311190373" w:history="1">
             <w:r>
               <w:rPr>
                 <w:rStyle w:val="Hyperlink"/>
@@ -1111,7 +1111,7 @@
                 <w:noProof/>
                 <w:webHidden/>
               </w:rPr>
-              <w:instrText xml:space="preserve"> PAGEREF _Toc310795230 \h </w:instrText>
+              <w:instrText xml:space="preserve"> PAGEREF _Toc311190373 \h </w:instrText>
             </w:r>
             <w:r>
               <w:rPr>
@@ -1150,7 +1150,7 @@
               <w:sz w:val="22"/>
             </w:rPr>
           </w:pPr>
-          <w:hyperlink w:anchor="_Toc310795231" w:history="1">
+          <w:hyperlink w:anchor="_Toc311190374" w:history="1">
             <w:r>
               <w:rPr>
                 <w:rStyle w:val="Hyperlink"/>
@@ -1177,7 +1177,7 @@
                 <w:noProof/>
                 <w:webHidden/>
               </w:rPr>
-              <w:instrText xml:space="preserve"> PAGEREF _Toc310795231 \h </w:instrText>
+              <w:instrText xml:space="preserve"> PAGEREF _Toc311190374 \h </w:instrText>
             </w:r>
             <w:r>
               <w:rPr>
@@ -1216,7 +1216,7 @@
               <w:sz w:val="22"/>
             </w:rPr>
           </w:pPr>
-          <w:hyperlink w:anchor="_Toc310795232" w:history="1">
+          <w:hyperlink w:anchor="_Toc311190375" w:history="1">
             <w:r>
               <w:rPr>
                 <w:rStyle w:val="Hyperlink"/>
@@ -1257,7 +1257,7 @@
                 <w:noProof/>
                 <w:webHidden/>
               </w:rPr>
-              <w:instrText xml:space="preserve"> PAGEREF _Toc310795232 \h </w:instrText>
+              <w:instrText xml:space="preserve"> PAGEREF _Toc311190375 \h </w:instrText>
             </w:r>
             <w:r>
               <w:rPr>
@@ -1300,7 +1300,7 @@
               <w:sz w:val="22"/>
             </w:rPr>
           </w:pPr>
-          <w:hyperlink w:anchor="_Toc310795233" w:history="1">
+          <w:hyperlink w:anchor="_Toc311190376" w:history="1">
             <w:r>
               <w:rPr>
                 <w:rStyle w:val="Hyperlink"/>
@@ -1341,7 +1341,7 @@
                 <w:noProof/>
                 <w:webHidden/>
               </w:rPr>
-              <w:instrText xml:space="preserve"> PAGEREF _Toc310795233 \h </w:instrText>
+              <w:instrText xml:space="preserve"> PAGEREF _Toc311190376 \h </w:instrText>
             </w:r>
             <w:r>
               <w:rPr>
@@ -1380,7 +1380,7 @@
               <w:sz w:val="22"/>
             </w:rPr>
           </w:pPr>
-          <w:hyperlink w:anchor="_Toc310795234" w:history="1">
+          <w:hyperlink w:anchor="_Toc311190377" w:history="1">
             <w:r>
               <w:rPr>
                 <w:rStyle w:val="Hyperlink"/>
@@ -1423,7 +1423,7 @@
                 <w:noProof/>
                 <w:webHidden/>
               </w:rPr>
-              <w:instrText xml:space="preserve"> PAGEREF _Toc310795234 \h </w:instrText>
+              <w:instrText xml:space="preserve"> PAGEREF _Toc311190377 \h </w:instrText>
             </w:r>
             <w:r>
               <w:rPr>
@@ -1462,7 +1462,7 @@
               <w:sz w:val="22"/>
             </w:rPr>
           </w:pPr>
-          <w:hyperlink w:anchor="_Toc310795235" w:history="1">
+          <w:hyperlink w:anchor="_Toc311190378" w:history="1">
             <w:r>
               <w:rPr>
                 <w:rStyle w:val="Hyperlink"/>
@@ -1505,7 +1505,7 @@
                 <w:noProof/>
                 <w:webHidden/>
               </w:rPr>
-              <w:instrText xml:space="preserve"> PAGEREF _Toc310795235 \h </w:instrText>
+              <w:instrText xml:space="preserve"> PAGEREF _Toc311190378 \h </w:instrText>
             </w:r>
             <w:r>
               <w:rPr>
@@ -1548,7 +1548,7 @@
               <w:sz w:val="22"/>
             </w:rPr>
           </w:pPr>
-          <w:hyperlink w:anchor="_Toc310795236" w:history="1">
+          <w:hyperlink w:anchor="_Toc311190379" w:history="1">
             <w:r>
               <w:rPr>
                 <w:rStyle w:val="Hyperlink"/>
@@ -1589,7 +1589,7 @@
                 <w:noProof/>
                 <w:webHidden/>
               </w:rPr>
-              <w:instrText xml:space="preserve"> PAGEREF _Toc310795236 \h </w:instrText>
+              <w:instrText xml:space="preserve"> PAGEREF _Toc311190379 \h </w:instrText>
             </w:r>
             <w:r>
               <w:rPr>
@@ -1628,7 +1628,7 @@
               <w:sz w:val="22"/>
             </w:rPr>
           </w:pPr>
-          <w:hyperlink w:anchor="_Toc310795237" w:history="1">
+          <w:hyperlink w:anchor="_Toc311190380" w:history="1">
             <w:r>
               <w:rPr>
                 <w:rStyle w:val="Hyperlink"/>
@@ -1669,7 +1669,7 @@
                 <w:noProof/>
                 <w:webHidden/>
               </w:rPr>
-              <w:instrText xml:space="preserve"> PAGEREF _Toc310795237 \h </w:instrText>
+              <w:instrText xml:space="preserve"> PAGEREF _Toc311190380 \h </w:instrText>
             </w:r>
             <w:r>
               <w:rPr>
@@ -1708,7 +1708,7 @@
               <w:sz w:val="22"/>
             </w:rPr>
           </w:pPr>
-          <w:hyperlink w:anchor="_Toc310795238" w:history="1">
+          <w:hyperlink w:anchor="_Toc311190381" w:history="1">
             <w:r>
               <w:rPr>
                 <w:rStyle w:val="Hyperlink"/>
@@ -1749,7 +1749,7 @@
                 <w:noProof/>
                 <w:webHidden/>
               </w:rPr>
-              <w:instrText xml:space="preserve"> PAGEREF _Toc310795238 \h </w:instrText>
+              <w:instrText xml:space="preserve"> PAGEREF _Toc311190381 \h </w:instrText>
             </w:r>
             <w:r>
               <w:rPr>
@@ -1792,7 +1792,7 @@
               <w:sz w:val="22"/>
             </w:rPr>
           </w:pPr>
-          <w:hyperlink w:anchor="_Toc310795239" w:history="1">
+          <w:hyperlink w:anchor="_Toc311190382" w:history="1">
             <w:r>
               <w:rPr>
                 <w:rStyle w:val="Hyperlink"/>
@@ -1833,7 +1833,7 @@
                 <w:noProof/>
                 <w:webHidden/>
               </w:rPr>
-              <w:instrText xml:space="preserve"> PAGEREF _Toc310795239 \h </w:instrText>
+              <w:instrText xml:space="preserve"> PAGEREF _Toc311190382 \h </w:instrText>
             </w:r>
             <w:r>
               <w:rPr>
@@ -1872,7 +1872,7 @@
               <w:sz w:val="22"/>
             </w:rPr>
           </w:pPr>
-          <w:hyperlink w:anchor="_Toc310795240" w:history="1">
+          <w:hyperlink w:anchor="_Toc311190383" w:history="1">
             <w:r>
               <w:rPr>
                 <w:rStyle w:val="Hyperlink"/>
@@ -1913,7 +1913,7 @@
                 <w:noProof/>
                 <w:webHidden/>
               </w:rPr>
-              <w:instrText xml:space="preserve"> PAGEREF _Toc310795240 \h </w:instrText>
+              <w:instrText xml:space="preserve"> PAGEREF _Toc311190383 \h </w:instrText>
             </w:r>
             <w:r>
               <w:rPr>
@@ -1952,7 +1952,7 @@
               <w:sz w:val="22"/>
             </w:rPr>
           </w:pPr>
-          <w:hyperlink w:anchor="_Toc310795241" w:history="1">
+          <w:hyperlink w:anchor="_Toc311190384" w:history="1">
             <w:r>
               <w:rPr>
                 <w:rStyle w:val="Hyperlink"/>
@@ -1993,7 +1993,7 @@
                 <w:noProof/>
                 <w:webHidden/>
               </w:rPr>
-              <w:instrText xml:space="preserve"> PAGEREF _Toc310795241 \h </w:instrText>
+              <w:instrText xml:space="preserve"> PAGEREF _Toc311190384 \h </w:instrText>
             </w:r>
             <w:r>
               <w:rPr>
@@ -2032,7 +2032,7 @@
               <w:sz w:val="22"/>
             </w:rPr>
           </w:pPr>
-          <w:hyperlink w:anchor="_Toc310795242" w:history="1">
+          <w:hyperlink w:anchor="_Toc311190385" w:history="1">
             <w:r>
               <w:rPr>
                 <w:rStyle w:val="Hyperlink"/>
@@ -2073,7 +2073,7 @@
                 <w:noProof/>
                 <w:webHidden/>
               </w:rPr>
-              <w:instrText xml:space="preserve"> PAGEREF _Toc310795242 \h </w:instrText>
+              <w:instrText xml:space="preserve"> PAGEREF _Toc311190385 \h </w:instrText>
             </w:r>
             <w:r>
               <w:rPr>
@@ -2112,7 +2112,7 @@
               <w:sz w:val="22"/>
             </w:rPr>
           </w:pPr>
-          <w:hyperlink w:anchor="_Toc310795243" w:history="1">
+          <w:hyperlink w:anchor="_Toc311190386" w:history="1">
             <w:r>
               <w:rPr>
                 <w:rStyle w:val="Hyperlink"/>
@@ -2139,7 +2139,7 @@
                 <w:noProof/>
                 <w:webHidden/>
               </w:rPr>
-              <w:instrText xml:space="preserve"> PAGEREF _Toc310795243 \h </w:instrText>
+              <w:instrText xml:space="preserve"> PAGEREF _Toc311190386 \h </w:instrText>
             </w:r>
             <w:r>
               <w:rPr>
@@ -2178,7 +2178,7 @@
               <w:sz w:val="22"/>
             </w:rPr>
           </w:pPr>
-          <w:hyperlink w:anchor="_Toc310795244" w:history="1">
+          <w:hyperlink w:anchor="_Toc311190387" w:history="1">
             <w:r>
               <w:rPr>
                 <w:rStyle w:val="Hyperlink"/>
@@ -2205,7 +2205,7 @@
                 <w:noProof/>
                 <w:webHidden/>
               </w:rPr>
-              <w:instrText xml:space="preserve"> PAGEREF _Toc310795244 \h </w:instrText>
+              <w:instrText xml:space="preserve"> PAGEREF _Toc311190387 \h </w:instrText>
             </w:r>
             <w:r>
               <w:rPr>
@@ -2248,7 +2248,7 @@
               <w:sz w:val="22"/>
             </w:rPr>
           </w:pPr>
-          <w:hyperlink w:anchor="_Toc310795245" w:history="1">
+          <w:hyperlink w:anchor="_Toc311190388" w:history="1">
             <w:r>
               <w:rPr>
                 <w:rStyle w:val="Hyperlink"/>
@@ -2289,7 +2289,7 @@
                 <w:noProof/>
                 <w:webHidden/>
               </w:rPr>
-              <w:instrText xml:space="preserve"> PAGEREF _Toc310795245 \h </w:instrText>
+              <w:instrText xml:space="preserve"> PAGEREF _Toc311190388 \h </w:instrText>
             </w:r>
             <w:r>
               <w:rPr>
@@ -2328,7 +2328,7 @@
               <w:sz w:val="22"/>
             </w:rPr>
           </w:pPr>
-          <w:hyperlink w:anchor="_Toc310795246" w:history="1">
+          <w:hyperlink w:anchor="_Toc311190389" w:history="1">
             <w:r>
               <w:rPr>
                 <w:rStyle w:val="Hyperlink"/>
@@ -2369,7 +2369,7 @@
                 <w:noProof/>
                 <w:webHidden/>
               </w:rPr>
-              <w:instrText xml:space="preserve"> PAGEREF _Toc310795246 \h </w:instrText>
+              <w:instrText xml:space="preserve"> PAGEREF _Toc311190389 \h </w:instrText>
             </w:r>
             <w:r>
               <w:rPr>
@@ -2408,7 +2408,7 @@
               <w:sz w:val="22"/>
             </w:rPr>
           </w:pPr>
-          <w:hyperlink w:anchor="_Toc310795247" w:history="1">
+          <w:hyperlink w:anchor="_Toc311190390" w:history="1">
             <w:r>
               <w:rPr>
                 <w:rStyle w:val="Hyperlink"/>
@@ -2451,7 +2451,7 @@
                 <w:noProof/>
                 <w:webHidden/>
               </w:rPr>
-              <w:instrText xml:space="preserve"> PAGEREF _Toc310795247 \h </w:instrText>
+              <w:instrText xml:space="preserve"> PAGEREF _Toc311190390 \h </w:instrText>
             </w:r>
             <w:r>
               <w:rPr>
@@ -2490,7 +2490,7 @@
               <w:sz w:val="22"/>
             </w:rPr>
           </w:pPr>
-          <w:hyperlink w:anchor="_Toc310795248" w:history="1">
+          <w:hyperlink w:anchor="_Toc311190391" w:history="1">
             <w:r>
               <w:rPr>
                 <w:rStyle w:val="Hyperlink"/>
@@ -2533,7 +2533,7 @@
                 <w:noProof/>
                 <w:webHidden/>
               </w:rPr>
-              <w:instrText xml:space="preserve"> PAGEREF _Toc310795248 \h </w:instrText>
+              <w:instrText xml:space="preserve"> PAGEREF _Toc311190391 \h </w:instrText>
             </w:r>
             <w:r>
               <w:rPr>
@@ -2576,7 +2576,7 @@
               <w:sz w:val="22"/>
             </w:rPr>
           </w:pPr>
-          <w:hyperlink w:anchor="_Toc310795249" w:history="1">
+          <w:hyperlink w:anchor="_Toc311190392" w:history="1">
             <w:r>
               <w:rPr>
                 <w:rStyle w:val="Hyperlink"/>
@@ -2617,7 +2617,7 @@
                 <w:noProof/>
                 <w:webHidden/>
               </w:rPr>
-              <w:instrText xml:space="preserve"> PAGEREF _Toc310795249 \h </w:instrText>
+              <w:instrText xml:space="preserve"> PAGEREF _Toc311190392 \h </w:instrText>
             </w:r>
             <w:r>
               <w:rPr>
@@ -2656,7 +2656,7 @@
               <w:sz w:val="22"/>
             </w:rPr>
           </w:pPr>
-          <w:hyperlink w:anchor="_Toc310795250" w:history="1">
+          <w:hyperlink w:anchor="_Toc311190393" w:history="1">
             <w:r>
               <w:rPr>
                 <w:rStyle w:val="Hyperlink"/>
@@ -2697,7 +2697,7 @@
                 <w:noProof/>
                 <w:webHidden/>
               </w:rPr>
-              <w:instrText xml:space="preserve"> PAGEREF _Toc310795250 \h </w:instrText>
+              <w:instrText xml:space="preserve"> PAGEREF _Toc311190393 \h </w:instrText>
             </w:r>
             <w:r>
               <w:rPr>
@@ -2736,7 +2736,7 @@
               <w:sz w:val="22"/>
             </w:rPr>
           </w:pPr>
-          <w:hyperlink w:anchor="_Toc310795251" w:history="1">
+          <w:hyperlink w:anchor="_Toc311190394" w:history="1">
             <w:r>
               <w:rPr>
                 <w:rStyle w:val="Hyperlink"/>
@@ -2777,7 +2777,7 @@
                 <w:noProof/>
                 <w:webHidden/>
               </w:rPr>
-              <w:instrText xml:space="preserve"> PAGEREF _Toc310795251 \h </w:instrText>
+              <w:instrText xml:space="preserve"> PAGEREF _Toc311190394 \h </w:instrText>
             </w:r>
             <w:r>
               <w:rPr>
@@ -2816,7 +2816,7 @@
               <w:sz w:val="22"/>
             </w:rPr>
           </w:pPr>
-          <w:hyperlink w:anchor="_Toc310795252" w:history="1">
+          <w:hyperlink w:anchor="_Toc311190395" w:history="1">
             <w:r>
               <w:rPr>
                 <w:rStyle w:val="Hyperlink"/>
@@ -2843,7 +2843,7 @@
                 <w:noProof/>
                 <w:webHidden/>
               </w:rPr>
-              <w:instrText xml:space="preserve"> PAGEREF _Toc310795252 \h </w:instrText>
+              <w:instrText xml:space="preserve"> PAGEREF _Toc311190395 \h </w:instrText>
             </w:r>
             <w:r>
               <w:rPr>
@@ -2882,7 +2882,7 @@
               <w:sz w:val="22"/>
             </w:rPr>
           </w:pPr>
-          <w:hyperlink w:anchor="_Toc310795253" w:history="1">
+          <w:hyperlink w:anchor="_Toc311190396" w:history="1">
             <w:r>
               <w:rPr>
                 <w:rStyle w:val="Hyperlink"/>
@@ -2909,7 +2909,7 @@
                 <w:noProof/>
                 <w:webHidden/>
               </w:rPr>
-              <w:instrText xml:space="preserve"> PAGEREF _Toc310795253 \h </w:instrText>
+              <w:instrText xml:space="preserve"> PAGEREF _Toc311190396 \h </w:instrText>
             </w:r>
             <w:r>
               <w:rPr>
@@ -2948,7 +2948,7 @@
               <w:sz w:val="22"/>
             </w:rPr>
           </w:pPr>
-          <w:hyperlink w:anchor="_Toc310795254" w:history="1">
+          <w:hyperlink w:anchor="_Toc311190397" w:history="1">
             <w:r>
               <w:rPr>
                 <w:rStyle w:val="Hyperlink"/>
@@ -2975,7 +2975,7 @@
                 <w:noProof/>
                 <w:webHidden/>
               </w:rPr>
-              <w:instrText xml:space="preserve"> PAGEREF _Toc310795254 \h </w:instrText>
+              <w:instrText xml:space="preserve"> PAGEREF _Toc311190397 \h </w:instrText>
             </w:r>
             <w:r>
               <w:rPr>
@@ -3014,7 +3014,7 @@
               <w:sz w:val="22"/>
             </w:rPr>
           </w:pPr>
-          <w:hyperlink w:anchor="_Toc310795255" w:history="1">
+          <w:hyperlink w:anchor="_Toc311190398" w:history="1">
             <w:r>
               <w:rPr>
                 <w:rStyle w:val="Hyperlink"/>
@@ -3041,7 +3041,7 @@
                 <w:noProof/>
                 <w:webHidden/>
               </w:rPr>
-              <w:instrText xml:space="preserve"> PAGEREF _Toc310795255 \h </w:instrText>
+              <w:instrText xml:space="preserve"> PAGEREF _Toc311190398 \h </w:instrText>
             </w:r>
             <w:r>
               <w:rPr>
@@ -3080,7 +3080,7 @@
               <w:sz w:val="22"/>
             </w:rPr>
           </w:pPr>
-          <w:hyperlink w:anchor="_Toc310795256" w:history="1">
+          <w:hyperlink w:anchor="_Toc311190399" w:history="1">
             <w:r>
               <w:rPr>
                 <w:rStyle w:val="Hyperlink"/>
@@ -3121,7 +3121,7 @@
                 <w:noProof/>
                 <w:webHidden/>
               </w:rPr>
-              <w:instrText xml:space="preserve"> PAGEREF _Toc310795256 \h </w:instrText>
+              <w:instrText xml:space="preserve"> PAGEREF _Toc311190399 \h </w:instrText>
             </w:r>
             <w:r>
               <w:rPr>
@@ -3142,82 +3142,6 @@
                 <w:webHidden/>
               </w:rPr>
               <w:t>39</w:t>
-            </w:r>
-            <w:r>
-              <w:rPr>
-                <w:noProof/>
-                <w:webHidden/>
-              </w:rPr>
-              <w:fldChar w:fldCharType="end"/>
-            </w:r>
-          </w:hyperlink>
-        </w:p>
-        <w:p>
-          <w:pPr>
-            <w:pStyle w:val="Sumrio2"/>
-            <w:rPr>
-              <w:noProof/>
-              <w:sz w:val="22"/>
-            </w:rPr>
-          </w:pPr>
-          <w:hyperlink w:anchor="_Toc310795257" w:history="1">
-            <w:r>
-              <w:rPr>
-                <w:rStyle w:val="Hyperlink"/>
-                <w:noProof/>
-              </w:rPr>
-              <w:t>7.4.</w:t>
-            </w:r>
-            <w:r>
-              <w:rPr>
-                <w:noProof/>
-                <w:sz w:val="22"/>
-              </w:rPr>
-              <w:tab/>
-            </w:r>
-            <w:r>
-              <w:rPr>
-                <w:rStyle w:val="Hyperlink"/>
-                <w:noProof/>
-              </w:rPr>
-              <w:t>Registro de ativação</w:t>
-            </w:r>
-            <w:r>
-              <w:rPr>
-                <w:noProof/>
-                <w:webHidden/>
-              </w:rPr>
-              <w:tab/>
-            </w:r>
-            <w:r>
-              <w:rPr>
-                <w:noProof/>
-                <w:webHidden/>
-              </w:rPr>
-              <w:fldChar w:fldCharType="begin"/>
-            </w:r>
-            <w:r>
-              <w:rPr>
-                <w:noProof/>
-                <w:webHidden/>
-              </w:rPr>
-              <w:instrText xml:space="preserve"> PAGEREF _Toc310795257 \h </w:instrText>
-            </w:r>
-            <w:r>
-              <w:rPr>
-                <w:noProof/>
-                <w:webHidden/>
-              </w:rPr>
-              <w:fldChar w:fldCharType="separate"/>
-            </w:r>
-            <w:r>
-              <w:rPr>
-                <w:b/>
-                <w:bCs/>
-                <w:noProof/>
-                <w:webHidden/>
-              </w:rPr>
-              <w:t>Erro! Indicador não definido.</w:t>
             </w:r>
             <w:r>
               <w:rPr>
@@ -3240,7 +3164,7 @@
               <w:sz w:val="22"/>
             </w:rPr>
           </w:pPr>
-          <w:hyperlink w:anchor="_Toc310795258" w:history="1">
+          <w:hyperlink w:anchor="_Toc311190400" w:history="1">
             <w:r>
               <w:rPr>
                 <w:rStyle w:val="Hyperlink"/>
@@ -3281,7 +3205,7 @@
                 <w:noProof/>
                 <w:webHidden/>
               </w:rPr>
-              <w:instrText xml:space="preserve"> PAGEREF _Toc310795258 \h </w:instrText>
+              <w:instrText xml:space="preserve"> PAGEREF _Toc311190400 \h </w:instrText>
             </w:r>
             <w:r>
               <w:rPr>
@@ -3320,7 +3244,7 @@
               <w:sz w:val="22"/>
             </w:rPr>
           </w:pPr>
-          <w:hyperlink w:anchor="_Toc310795259" w:history="1">
+          <w:hyperlink w:anchor="_Toc311190401" w:history="1">
             <w:r>
               <w:rPr>
                 <w:rStyle w:val="Hyperlink"/>
@@ -3348,7 +3272,7 @@
                 <w:noProof/>
                 <w:webHidden/>
               </w:rPr>
-              <w:instrText xml:space="preserve"> PAGEREF _Toc310795259 \h </w:instrText>
+              <w:instrText xml:space="preserve"> PAGEREF _Toc311190401 \h </w:instrText>
             </w:r>
             <w:r>
               <w:rPr>
@@ -3387,7 +3311,7 @@
               <w:sz w:val="22"/>
             </w:rPr>
           </w:pPr>
-          <w:hyperlink w:anchor="_Toc310795260" w:history="1">
+          <w:hyperlink w:anchor="_Toc311190402" w:history="1">
             <w:r>
               <w:rPr>
                 <w:rStyle w:val="Hyperlink"/>
@@ -3415,7 +3339,7 @@
                 <w:noProof/>
                 <w:webHidden/>
               </w:rPr>
-              <w:instrText xml:space="preserve"> PAGEREF _Toc310795260 \h </w:instrText>
+              <w:instrText xml:space="preserve"> PAGEREF _Toc311190402 \h </w:instrText>
             </w:r>
             <w:r>
               <w:rPr>
@@ -3454,7 +3378,7 @@
               <w:sz w:val="22"/>
             </w:rPr>
           </w:pPr>
-          <w:hyperlink w:anchor="_Toc310795261" w:history="1">
+          <w:hyperlink w:anchor="_Toc311190403" w:history="1">
             <w:r>
               <w:rPr>
                 <w:rStyle w:val="Hyperlink"/>
@@ -3482,7 +3406,7 @@
                 <w:noProof/>
                 <w:webHidden/>
               </w:rPr>
-              <w:instrText xml:space="preserve"> PAGEREF _Toc310795261 \h </w:instrText>
+              <w:instrText xml:space="preserve"> PAGEREF _Toc311190403 \h </w:instrText>
             </w:r>
             <w:r>
               <w:rPr>
@@ -3521,7 +3445,7 @@
               <w:sz w:val="22"/>
             </w:rPr>
           </w:pPr>
-          <w:hyperlink w:anchor="_Toc310795262" w:history="1">
+          <w:hyperlink w:anchor="_Toc311190404" w:history="1">
             <w:r>
               <w:rPr>
                 <w:rStyle w:val="Hyperlink"/>
@@ -3549,7 +3473,7 @@
                 <w:noProof/>
                 <w:webHidden/>
               </w:rPr>
-              <w:instrText xml:space="preserve"> PAGEREF _Toc310795262 \h </w:instrText>
+              <w:instrText xml:space="preserve"> PAGEREF _Toc311190404 \h </w:instrText>
             </w:r>
             <w:r>
               <w:rPr>
@@ -3592,7 +3516,7 @@
               <w:sz w:val="22"/>
             </w:rPr>
           </w:pPr>
-          <w:hyperlink w:anchor="_Toc310795263" w:history="1">
+          <w:hyperlink w:anchor="_Toc311190405" w:history="1">
             <w:r>
               <w:rPr>
                 <w:rStyle w:val="Hyperlink"/>
@@ -3633,7 +3557,7 @@
                 <w:noProof/>
                 <w:webHidden/>
               </w:rPr>
-              <w:instrText xml:space="preserve"> PAGEREF _Toc310795263 \h </w:instrText>
+              <w:instrText xml:space="preserve"> PAGEREF _Toc311190405 \h </w:instrText>
             </w:r>
             <w:r>
               <w:rPr>
@@ -3679,17 +3603,19 @@
       <w:r>
         <w:br w:type="page"/>
       </w:r>
+      <w:bookmarkStart w:id="0" w:name="_GoBack"/>
+      <w:bookmarkEnd w:id="0"/>
     </w:p>
     <w:p>
       <w:pPr>
         <w:pStyle w:val="Ttulo1"/>
       </w:pPr>
-      <w:bookmarkStart w:id="0" w:name="_Toc310795221"/>
+      <w:bookmarkStart w:id="1" w:name="_Toc311190364"/>
       <w:r>
         <w:lastRenderedPageBreak/>
         <w:t>Introdução</w:t>
       </w:r>
-      <w:bookmarkEnd w:id="0"/>
+      <w:bookmarkEnd w:id="1"/>
     </w:p>
     <w:p/>
     <w:p>
@@ -4749,12 +4675,12 @@
       <w:pPr>
         <w:pStyle w:val="Ttulo1"/>
       </w:pPr>
-      <w:bookmarkStart w:id="1" w:name="_Toc310795222"/>
+      <w:bookmarkStart w:id="2" w:name="_Toc311190365"/>
       <w:r>
         <w:lastRenderedPageBreak/>
         <w:t>Definição da Linguagem</w:t>
       </w:r>
-      <w:bookmarkEnd w:id="1"/>
+      <w:bookmarkEnd w:id="2"/>
     </w:p>
     <w:p/>
     <w:p>
@@ -5049,11 +4975,11 @@
       <w:pPr>
         <w:pStyle w:val="Ttulo2"/>
       </w:pPr>
-      <w:bookmarkStart w:id="2" w:name="_Toc310795223"/>
+      <w:bookmarkStart w:id="3" w:name="_Toc311190366"/>
       <w:r>
         <w:t>Descrição Informal</w:t>
       </w:r>
-      <w:bookmarkEnd w:id="2"/>
+      <w:bookmarkEnd w:id="3"/>
     </w:p>
     <w:p>
       <w:r>
@@ -5081,11 +5007,11 @@
       <w:pPr>
         <w:pStyle w:val="Ttulo3"/>
       </w:pPr>
-      <w:bookmarkStart w:id="3" w:name="_Toc310795224"/>
+      <w:bookmarkStart w:id="4" w:name="_Toc311190367"/>
       <w:r>
         <w:t>Funções</w:t>
       </w:r>
-      <w:bookmarkEnd w:id="3"/>
+      <w:bookmarkEnd w:id="4"/>
     </w:p>
     <w:tbl>
       <w:tblPr>
@@ -5371,177 +5297,9 @@
       <w:pPr>
         <w:pStyle w:val="Ttulo3"/>
       </w:pPr>
-      <w:bookmarkStart w:id="4" w:name="_Toc310795225"/>
+      <w:bookmarkStart w:id="5" w:name="_Toc311190368"/>
       <w:r>
         <w:t>Repetição Condicional</w:t>
-      </w:r>
-      <w:bookmarkEnd w:id="4"/>
-    </w:p>
-    <w:tbl>
-      <w:tblPr>
-        <w:tblStyle w:val="Tabelacomgrade"/>
-        <w:tblW w:w="0" w:type="auto"/>
-        <w:tblLook w:val="04A0" w:firstRow="1" w:lastRow="0" w:firstColumn="1" w:lastColumn="0" w:noHBand="0" w:noVBand="1"/>
-      </w:tblPr>
-      <w:tblGrid>
-        <w:gridCol w:w="8644"/>
-      </w:tblGrid>
-      <w:tr>
-        <w:tc>
-          <w:tcPr>
-            <w:tcW w:w="8644" w:type="dxa"/>
-          </w:tcPr>
-          <w:p>
-            <w:pPr>
-              <w:pStyle w:val="Cdigo"/>
-              <w:rPr>
-                <w:lang w:val="pt-BR"/>
-              </w:rPr>
-            </w:pPr>
-            <w:proofErr w:type="gramStart"/>
-            <w:r>
-              <w:rPr>
-                <w:b/>
-                <w:lang w:val="pt-BR"/>
-              </w:rPr>
-              <w:t>while</w:t>
-            </w:r>
-            <w:proofErr w:type="gramEnd"/>
-            <w:r>
-              <w:rPr>
-                <w:lang w:val="pt-BR"/>
-              </w:rPr>
-              <w:t xml:space="preserve"> </w:t>
-            </w:r>
-            <w:r>
-              <w:rPr>
-                <w:b/>
-                <w:lang w:val="pt-BR"/>
-              </w:rPr>
-              <w:t>(</w:t>
-            </w:r>
-            <w:r>
-              <w:rPr>
-                <w:lang w:val="pt-BR"/>
-              </w:rPr>
-              <w:t>condição</w:t>
-            </w:r>
-            <w:r>
-              <w:rPr>
-                <w:b/>
-                <w:lang w:val="pt-BR"/>
-              </w:rPr>
-              <w:t>) {</w:t>
-            </w:r>
-          </w:p>
-          <w:p>
-            <w:pPr>
-              <w:pStyle w:val="Cdigo"/>
-              <w:rPr>
-                <w:lang w:val="pt-BR"/>
-              </w:rPr>
-            </w:pPr>
-            <w:r>
-              <w:rPr>
-                <w:lang w:val="pt-BR"/>
-              </w:rPr>
-              <w:tab/>
-            </w:r>
-            <w:proofErr w:type="gramStart"/>
-            <w:r>
-              <w:rPr>
-                <w:lang w:val="pt-BR"/>
-              </w:rPr>
-              <w:t>comando_1</w:t>
-            </w:r>
-            <w:proofErr w:type="gramEnd"/>
-            <w:r>
-              <w:rPr>
-                <w:b/>
-                <w:lang w:val="pt-BR"/>
-              </w:rPr>
-              <w:t>;</w:t>
-            </w:r>
-          </w:p>
-          <w:p>
-            <w:pPr>
-              <w:pStyle w:val="Cdigo"/>
-              <w:rPr>
-                <w:lang w:val="pt-BR"/>
-              </w:rPr>
-            </w:pPr>
-            <w:r>
-              <w:rPr>
-                <w:lang w:val="pt-BR"/>
-              </w:rPr>
-              <w:tab/>
-              <w:t>...</w:t>
-            </w:r>
-          </w:p>
-          <w:p>
-            <w:pPr>
-              <w:pStyle w:val="Cdigo"/>
-              <w:rPr>
-                <w:lang w:val="pt-BR"/>
-              </w:rPr>
-            </w:pPr>
-            <w:r>
-              <w:rPr>
-                <w:lang w:val="pt-BR"/>
-              </w:rPr>
-              <w:tab/>
-            </w:r>
-            <w:proofErr w:type="gramStart"/>
-            <w:r>
-              <w:rPr>
-                <w:lang w:val="pt-BR"/>
-              </w:rPr>
-              <w:t>comando_n</w:t>
-            </w:r>
-            <w:proofErr w:type="gramEnd"/>
-            <w:r>
-              <w:rPr>
-                <w:b/>
-                <w:lang w:val="pt-BR"/>
-              </w:rPr>
-              <w:t>;</w:t>
-            </w:r>
-          </w:p>
-          <w:p>
-            <w:pPr>
-              <w:pStyle w:val="Cdigo"/>
-              <w:rPr>
-                <w:b/>
-                <w:lang w:val="pt-BR"/>
-              </w:rPr>
-            </w:pPr>
-            <w:proofErr w:type="gramStart"/>
-            <w:r>
-              <w:rPr>
-                <w:b/>
-                <w:lang w:val="pt-BR"/>
-              </w:rPr>
-              <w:t>}</w:t>
-            </w:r>
-            <w:proofErr w:type="gramEnd"/>
-          </w:p>
-        </w:tc>
-      </w:tr>
-    </w:tbl>
-    <w:p>
-      <w:pPr>
-        <w:rPr>
-          <w:b/>
-        </w:rPr>
-      </w:pPr>
-    </w:p>
-    <w:p>
-      <w:pPr>
-        <w:pStyle w:val="Ttulo3"/>
-      </w:pPr>
-      <w:bookmarkStart w:id="5" w:name="_Toc310795226"/>
-      <w:r>
-        <w:t>Decisão</w:t>
       </w:r>
       <w:bookmarkEnd w:id="5"/>
     </w:p>
@@ -5563,17 +5321,108 @@
             <w:pPr>
               <w:pStyle w:val="Cdigo"/>
               <w:rPr>
+                <w:lang w:val="pt-BR"/>
+              </w:rPr>
+            </w:pPr>
+            <w:proofErr w:type="gramStart"/>
+            <w:r>
+              <w:rPr>
                 <w:b/>
                 <w:lang w:val="pt-BR"/>
               </w:rPr>
-            </w:pPr>
+              <w:t>while</w:t>
+            </w:r>
+            <w:proofErr w:type="gramEnd"/>
+            <w:r>
+              <w:rPr>
+                <w:lang w:val="pt-BR"/>
+              </w:rPr>
+              <w:t xml:space="preserve"> </w:t>
+            </w:r>
+            <w:r>
+              <w:rPr>
+                <w:b/>
+                <w:lang w:val="pt-BR"/>
+              </w:rPr>
+              <w:t>(</w:t>
+            </w:r>
+            <w:r>
+              <w:rPr>
+                <w:lang w:val="pt-BR"/>
+              </w:rPr>
+              <w:t>condição</w:t>
+            </w:r>
+            <w:r>
+              <w:rPr>
+                <w:b/>
+                <w:lang w:val="pt-BR"/>
+              </w:rPr>
+              <w:t>) {</w:t>
+            </w:r>
+          </w:p>
+          <w:p>
+            <w:pPr>
+              <w:pStyle w:val="Cdigo"/>
+              <w:rPr>
+                <w:lang w:val="pt-BR"/>
+              </w:rPr>
+            </w:pPr>
+            <w:r>
+              <w:rPr>
+                <w:lang w:val="pt-BR"/>
+              </w:rPr>
+              <w:tab/>
+            </w:r>
             <w:proofErr w:type="gramStart"/>
             <w:r>
               <w:rPr>
+                <w:lang w:val="pt-BR"/>
+              </w:rPr>
+              <w:t>comando_1</w:t>
+            </w:r>
+            <w:proofErr w:type="gramEnd"/>
+            <w:r>
+              <w:rPr>
                 <w:b/>
                 <w:lang w:val="pt-BR"/>
               </w:rPr>
-              <w:t>if</w:t>
+              <w:t>;</w:t>
+            </w:r>
+          </w:p>
+          <w:p>
+            <w:pPr>
+              <w:pStyle w:val="Cdigo"/>
+              <w:rPr>
+                <w:lang w:val="pt-BR"/>
+              </w:rPr>
+            </w:pPr>
+            <w:r>
+              <w:rPr>
+                <w:lang w:val="pt-BR"/>
+              </w:rPr>
+              <w:tab/>
+              <w:t>...</w:t>
+            </w:r>
+          </w:p>
+          <w:p>
+            <w:pPr>
+              <w:pStyle w:val="Cdigo"/>
+              <w:rPr>
+                <w:lang w:val="pt-BR"/>
+              </w:rPr>
+            </w:pPr>
+            <w:r>
+              <w:rPr>
+                <w:lang w:val="pt-BR"/>
+              </w:rPr>
+              <w:tab/>
+            </w:r>
+            <w:proofErr w:type="gramStart"/>
+            <w:r>
+              <w:rPr>
+                <w:lang w:val="pt-BR"/>
+              </w:rPr>
+              <w:t>comando_n</w:t>
             </w:r>
             <w:proofErr w:type="gramEnd"/>
             <w:r>
@@ -5581,368 +5430,26 @@
                 <w:b/>
                 <w:lang w:val="pt-BR"/>
               </w:rPr>
-              <w:t xml:space="preserve"> </w:t>
-            </w:r>
-            <w:r>
+              <w:t>;</w:t>
+            </w:r>
+          </w:p>
+          <w:p>
+            <w:pPr>
+              <w:pStyle w:val="Cdigo"/>
               <w:rPr>
                 <w:b/>
                 <w:lang w:val="pt-BR"/>
               </w:rPr>
-              <w:t>(</w:t>
-            </w:r>
-            <w:r>
-              <w:rPr>
-                <w:lang w:val="pt-BR"/>
-              </w:rPr>
-              <w:t>condição</w:t>
-            </w:r>
+            </w:pPr>
+            <w:proofErr w:type="gramStart"/>
             <w:r>
               <w:rPr>
                 <w:b/>
                 <w:lang w:val="pt-BR"/>
               </w:rPr>
-              <w:t>) {</w:t>
-            </w:r>
-          </w:p>
-          <w:p>
-            <w:pPr>
-              <w:pStyle w:val="Cdigo"/>
-              <w:rPr>
-                <w:lang w:val="pt-BR"/>
-              </w:rPr>
-            </w:pPr>
-            <w:r>
-              <w:rPr>
-                <w:lang w:val="pt-BR"/>
-              </w:rPr>
-              <w:tab/>
-            </w:r>
-            <w:proofErr w:type="gramStart"/>
-            <w:r>
-              <w:rPr>
-                <w:lang w:val="pt-BR"/>
-              </w:rPr>
-              <w:t>comando_1</w:t>
+              <w:t>}</w:t>
             </w:r>
             <w:proofErr w:type="gramEnd"/>
-            <w:r>
-              <w:rPr>
-                <w:b/>
-                <w:lang w:val="pt-BR"/>
-              </w:rPr>
-              <w:t>;</w:t>
-            </w:r>
-          </w:p>
-          <w:p>
-            <w:pPr>
-              <w:pStyle w:val="Cdigo"/>
-              <w:rPr>
-                <w:lang w:val="pt-BR"/>
-              </w:rPr>
-            </w:pPr>
-            <w:r>
-              <w:rPr>
-                <w:lang w:val="pt-BR"/>
-              </w:rPr>
-              <w:tab/>
-              <w:t>...</w:t>
-            </w:r>
-          </w:p>
-          <w:p>
-            <w:pPr>
-              <w:pStyle w:val="Cdigo"/>
-              <w:rPr>
-                <w:lang w:val="pt-BR"/>
-              </w:rPr>
-            </w:pPr>
-            <w:r>
-              <w:rPr>
-                <w:lang w:val="pt-BR"/>
-              </w:rPr>
-              <w:tab/>
-            </w:r>
-            <w:proofErr w:type="gramStart"/>
-            <w:r>
-              <w:rPr>
-                <w:lang w:val="pt-BR"/>
-              </w:rPr>
-              <w:t>comando_n</w:t>
-            </w:r>
-            <w:proofErr w:type="gramEnd"/>
-            <w:r>
-              <w:rPr>
-                <w:b/>
-                <w:lang w:val="pt-BR"/>
-              </w:rPr>
-              <w:t>;</w:t>
-            </w:r>
-          </w:p>
-          <w:p>
-            <w:pPr>
-              <w:pStyle w:val="Cdigo"/>
-              <w:rPr>
-                <w:lang w:val="pt-BR"/>
-              </w:rPr>
-            </w:pPr>
-            <w:proofErr w:type="gramStart"/>
-            <w:r>
-              <w:rPr>
-                <w:b/>
-                <w:lang w:val="pt-BR"/>
-              </w:rPr>
-              <w:t>}</w:t>
-            </w:r>
-            <w:proofErr w:type="gramEnd"/>
-          </w:p>
-        </w:tc>
-      </w:tr>
-      <w:tr>
-        <w:tc>
-          <w:tcPr>
-            <w:tcW w:w="8644" w:type="dxa"/>
-          </w:tcPr>
-          <w:p>
-            <w:pPr>
-              <w:pStyle w:val="Cdigo"/>
-              <w:rPr>
-                <w:lang w:val="pt-BR"/>
-              </w:rPr>
-            </w:pPr>
-            <w:proofErr w:type="gramStart"/>
-            <w:r>
-              <w:rPr>
-                <w:b/>
-                <w:lang w:val="pt-BR"/>
-              </w:rPr>
-              <w:t>if</w:t>
-            </w:r>
-            <w:proofErr w:type="gramEnd"/>
-            <w:r>
-              <w:rPr>
-                <w:b/>
-                <w:lang w:val="pt-BR"/>
-              </w:rPr>
-              <w:t xml:space="preserve"> </w:t>
-            </w:r>
-            <w:r>
-              <w:rPr>
-                <w:b/>
-                <w:lang w:val="pt-BR"/>
-              </w:rPr>
-              <w:t>(</w:t>
-            </w:r>
-            <w:r>
-              <w:rPr>
-                <w:lang w:val="pt-BR"/>
-              </w:rPr>
-              <w:t>condição</w:t>
-            </w:r>
-            <w:r>
-              <w:rPr>
-                <w:b/>
-                <w:lang w:val="pt-BR"/>
-              </w:rPr>
-              <w:t>) {</w:t>
-            </w:r>
-          </w:p>
-          <w:p>
-            <w:pPr>
-              <w:pStyle w:val="Cdigo"/>
-              <w:rPr>
-                <w:lang w:val="pt-BR"/>
-              </w:rPr>
-            </w:pPr>
-            <w:r>
-              <w:rPr>
-                <w:lang w:val="pt-BR"/>
-              </w:rPr>
-              <w:tab/>
-            </w:r>
-            <w:proofErr w:type="gramStart"/>
-            <w:r>
-              <w:rPr>
-                <w:lang w:val="pt-BR"/>
-              </w:rPr>
-              <w:t>comando_1</w:t>
-            </w:r>
-            <w:proofErr w:type="gramEnd"/>
-            <w:r>
-              <w:rPr>
-                <w:b/>
-                <w:lang w:val="pt-BR"/>
-              </w:rPr>
-              <w:t>;</w:t>
-            </w:r>
-          </w:p>
-          <w:p>
-            <w:pPr>
-              <w:pStyle w:val="Cdigo"/>
-              <w:rPr>
-                <w:lang w:val="pt-BR"/>
-              </w:rPr>
-            </w:pPr>
-            <w:r>
-              <w:rPr>
-                <w:lang w:val="pt-BR"/>
-              </w:rPr>
-              <w:tab/>
-              <w:t>...</w:t>
-            </w:r>
-          </w:p>
-          <w:p>
-            <w:pPr>
-              <w:pStyle w:val="Cdigo"/>
-              <w:rPr>
-                <w:lang w:val="pt-BR"/>
-              </w:rPr>
-            </w:pPr>
-            <w:r>
-              <w:rPr>
-                <w:lang w:val="pt-BR"/>
-              </w:rPr>
-              <w:tab/>
-            </w:r>
-            <w:proofErr w:type="gramStart"/>
-            <w:r>
-              <w:rPr>
-                <w:lang w:val="pt-BR"/>
-              </w:rPr>
-              <w:t>comando_n</w:t>
-            </w:r>
-            <w:proofErr w:type="gramEnd"/>
-            <w:r>
-              <w:rPr>
-                <w:b/>
-                <w:lang w:val="pt-BR"/>
-              </w:rPr>
-              <w:t>;</w:t>
-            </w:r>
-          </w:p>
-          <w:p>
-            <w:pPr>
-              <w:pStyle w:val="Cdigo"/>
-              <w:rPr>
-                <w:lang w:val="pt-BR"/>
-              </w:rPr>
-            </w:pPr>
-            <w:proofErr w:type="gramStart"/>
-            <w:r>
-              <w:rPr>
-                <w:b/>
-                <w:lang w:val="pt-BR"/>
-              </w:rPr>
-              <w:t>}</w:t>
-            </w:r>
-            <w:proofErr w:type="gramEnd"/>
-            <w:r>
-              <w:rPr>
-                <w:lang w:val="pt-BR"/>
-              </w:rPr>
-              <w:t xml:space="preserve"> </w:t>
-            </w:r>
-            <w:r>
-              <w:rPr>
-                <w:b/>
-                <w:lang w:val="pt-BR"/>
-              </w:rPr>
-              <w:t>else</w:t>
-            </w:r>
-            <w:r>
-              <w:rPr>
-                <w:lang w:val="pt-BR"/>
-              </w:rPr>
-              <w:t xml:space="preserve"> </w:t>
-            </w:r>
-            <w:r>
-              <w:rPr>
-                <w:b/>
-                <w:lang w:val="pt-BR"/>
-              </w:rPr>
-              <w:t>{</w:t>
-            </w:r>
-          </w:p>
-          <w:p>
-            <w:pPr>
-              <w:pStyle w:val="Cdigo"/>
-              <w:rPr>
-                <w:lang w:val="pt-BR"/>
-              </w:rPr>
-            </w:pPr>
-            <w:r>
-              <w:rPr>
-                <w:lang w:val="pt-BR"/>
-              </w:rPr>
-              <w:tab/>
-            </w:r>
-            <w:proofErr w:type="gramStart"/>
-            <w:r>
-              <w:rPr>
-                <w:lang w:val="pt-BR"/>
-              </w:rPr>
-              <w:t>comando_1</w:t>
-            </w:r>
-            <w:proofErr w:type="gramEnd"/>
-            <w:r>
-              <w:rPr>
-                <w:b/>
-                <w:lang w:val="pt-BR"/>
-              </w:rPr>
-              <w:t>;</w:t>
-            </w:r>
-          </w:p>
-          <w:p>
-            <w:pPr>
-              <w:pStyle w:val="Cdigo"/>
-              <w:rPr>
-                <w:lang w:val="pt-BR"/>
-              </w:rPr>
-            </w:pPr>
-            <w:r>
-              <w:rPr>
-                <w:lang w:val="pt-BR"/>
-              </w:rPr>
-              <w:tab/>
-            </w:r>
-            <w:r>
-              <w:rPr>
-                <w:lang w:val="pt-BR"/>
-              </w:rPr>
-              <w:t>...</w:t>
-            </w:r>
-          </w:p>
-          <w:p>
-            <w:pPr>
-              <w:pStyle w:val="Cdigo"/>
-            </w:pPr>
-            <w:r>
-              <w:rPr>
-                <w:lang w:val="pt-BR"/>
-              </w:rPr>
-              <w:tab/>
-            </w:r>
-            <w:r>
-              <w:t>comando_n</w:t>
-            </w:r>
-            <w:r>
-              <w:rPr>
-                <w:b/>
-              </w:rPr>
-              <w:t>;</w:t>
-            </w:r>
-          </w:p>
-          <w:p>
-            <w:pPr>
-              <w:pStyle w:val="Cdigo"/>
-              <w:rPr>
-                <w:b/>
-              </w:rPr>
-            </w:pPr>
-            <w:r>
-              <w:rPr>
-                <w:b/>
-              </w:rPr>
-              <w:t>}</w:t>
-            </w:r>
           </w:p>
         </w:tc>
       </w:tr>
@@ -5958,9 +5465,9 @@
       <w:pPr>
         <w:pStyle w:val="Ttulo3"/>
       </w:pPr>
-      <w:bookmarkStart w:id="6" w:name="_Toc310795227"/>
-      <w:r>
-        <w:t>Entrada</w:t>
+      <w:bookmarkStart w:id="6" w:name="_Toc311190369"/>
+      <w:r>
+        <w:t>Decisão</w:t>
       </w:r>
       <w:bookmarkEnd w:id="6"/>
     </w:p>
@@ -5981,24 +5488,386 @@
           <w:p>
             <w:pPr>
               <w:pStyle w:val="Cdigo"/>
-            </w:pPr>
-            <w:r>
               <w:rPr>
                 <w:b/>
-              </w:rPr>
-              <w:t>input</w:t>
-            </w:r>
-            <w:r>
+                <w:lang w:val="pt-BR"/>
+              </w:rPr>
+            </w:pPr>
+            <w:proofErr w:type="gramStart"/>
+            <w:r>
+              <w:rPr>
+                <w:b/>
+                <w:lang w:val="pt-BR"/>
+              </w:rPr>
+              <w:t>if</w:t>
+            </w:r>
+            <w:proofErr w:type="gramEnd"/>
+            <w:r>
+              <w:rPr>
+                <w:b/>
+                <w:lang w:val="pt-BR"/>
+              </w:rPr>
               <w:t xml:space="preserve"> </w:t>
             </w:r>
             <w:r>
-              <w:t xml:space="preserve">identificador </w:t>
-            </w:r>
-            <w:r>
               <w:rPr>
                 <w:b/>
+                <w:lang w:val="pt-BR"/>
+              </w:rPr>
+              <w:t>(</w:t>
+            </w:r>
+            <w:r>
+              <w:rPr>
+                <w:lang w:val="pt-BR"/>
+              </w:rPr>
+              <w:t>condição</w:t>
+            </w:r>
+            <w:r>
+              <w:rPr>
+                <w:b/>
+                <w:lang w:val="pt-BR"/>
+              </w:rPr>
+              <w:t>) {</w:t>
+            </w:r>
+          </w:p>
+          <w:p>
+            <w:pPr>
+              <w:pStyle w:val="Cdigo"/>
+              <w:rPr>
+                <w:lang w:val="pt-BR"/>
+              </w:rPr>
+            </w:pPr>
+            <w:r>
+              <w:rPr>
+                <w:lang w:val="pt-BR"/>
+              </w:rPr>
+              <w:tab/>
+            </w:r>
+            <w:proofErr w:type="gramStart"/>
+            <w:r>
+              <w:rPr>
+                <w:lang w:val="pt-BR"/>
+              </w:rPr>
+              <w:t>comando_1</w:t>
+            </w:r>
+            <w:proofErr w:type="gramEnd"/>
+            <w:r>
+              <w:rPr>
+                <w:b/>
+                <w:lang w:val="pt-BR"/>
               </w:rPr>
               <w:t>;</w:t>
+            </w:r>
+          </w:p>
+          <w:p>
+            <w:pPr>
+              <w:pStyle w:val="Cdigo"/>
+              <w:rPr>
+                <w:lang w:val="pt-BR"/>
+              </w:rPr>
+            </w:pPr>
+            <w:r>
+              <w:rPr>
+                <w:lang w:val="pt-BR"/>
+              </w:rPr>
+              <w:tab/>
+              <w:t>...</w:t>
+            </w:r>
+          </w:p>
+          <w:p>
+            <w:pPr>
+              <w:pStyle w:val="Cdigo"/>
+              <w:rPr>
+                <w:lang w:val="pt-BR"/>
+              </w:rPr>
+            </w:pPr>
+            <w:r>
+              <w:rPr>
+                <w:lang w:val="pt-BR"/>
+              </w:rPr>
+              <w:tab/>
+            </w:r>
+            <w:proofErr w:type="gramStart"/>
+            <w:r>
+              <w:rPr>
+                <w:lang w:val="pt-BR"/>
+              </w:rPr>
+              <w:t>comando_n</w:t>
+            </w:r>
+            <w:proofErr w:type="gramEnd"/>
+            <w:r>
+              <w:rPr>
+                <w:b/>
+                <w:lang w:val="pt-BR"/>
+              </w:rPr>
+              <w:t>;</w:t>
+            </w:r>
+          </w:p>
+          <w:p>
+            <w:pPr>
+              <w:pStyle w:val="Cdigo"/>
+              <w:rPr>
+                <w:lang w:val="pt-BR"/>
+              </w:rPr>
+            </w:pPr>
+            <w:proofErr w:type="gramStart"/>
+            <w:r>
+              <w:rPr>
+                <w:b/>
+                <w:lang w:val="pt-BR"/>
+              </w:rPr>
+              <w:t>}</w:t>
+            </w:r>
+            <w:proofErr w:type="gramEnd"/>
+          </w:p>
+        </w:tc>
+      </w:tr>
+      <w:tr>
+        <w:tc>
+          <w:tcPr>
+            <w:tcW w:w="8644" w:type="dxa"/>
+          </w:tcPr>
+          <w:p>
+            <w:pPr>
+              <w:pStyle w:val="Cdigo"/>
+              <w:rPr>
+                <w:lang w:val="pt-BR"/>
+              </w:rPr>
+            </w:pPr>
+            <w:proofErr w:type="gramStart"/>
+            <w:r>
+              <w:rPr>
+                <w:b/>
+                <w:lang w:val="pt-BR"/>
+              </w:rPr>
+              <w:t>if</w:t>
+            </w:r>
+            <w:proofErr w:type="gramEnd"/>
+            <w:r>
+              <w:rPr>
+                <w:b/>
+                <w:lang w:val="pt-BR"/>
+              </w:rPr>
+              <w:t xml:space="preserve"> </w:t>
+            </w:r>
+            <w:r>
+              <w:rPr>
+                <w:b/>
+                <w:lang w:val="pt-BR"/>
+              </w:rPr>
+              <w:t>(</w:t>
+            </w:r>
+            <w:r>
+              <w:rPr>
+                <w:lang w:val="pt-BR"/>
+              </w:rPr>
+              <w:t>condição</w:t>
+            </w:r>
+            <w:r>
+              <w:rPr>
+                <w:b/>
+                <w:lang w:val="pt-BR"/>
+              </w:rPr>
+              <w:t>) {</w:t>
+            </w:r>
+          </w:p>
+          <w:p>
+            <w:pPr>
+              <w:pStyle w:val="Cdigo"/>
+              <w:rPr>
+                <w:lang w:val="pt-BR"/>
+              </w:rPr>
+            </w:pPr>
+            <w:r>
+              <w:rPr>
+                <w:lang w:val="pt-BR"/>
+              </w:rPr>
+              <w:tab/>
+            </w:r>
+            <w:proofErr w:type="gramStart"/>
+            <w:r>
+              <w:rPr>
+                <w:lang w:val="pt-BR"/>
+              </w:rPr>
+              <w:t>comando_1</w:t>
+            </w:r>
+            <w:proofErr w:type="gramEnd"/>
+            <w:r>
+              <w:rPr>
+                <w:b/>
+                <w:lang w:val="pt-BR"/>
+              </w:rPr>
+              <w:t>;</w:t>
+            </w:r>
+          </w:p>
+          <w:p>
+            <w:pPr>
+              <w:pStyle w:val="Cdigo"/>
+              <w:rPr>
+                <w:lang w:val="pt-BR"/>
+              </w:rPr>
+            </w:pPr>
+            <w:r>
+              <w:rPr>
+                <w:lang w:val="pt-BR"/>
+              </w:rPr>
+              <w:tab/>
+              <w:t>...</w:t>
+            </w:r>
+          </w:p>
+          <w:p>
+            <w:pPr>
+              <w:pStyle w:val="Cdigo"/>
+              <w:rPr>
+                <w:lang w:val="pt-BR"/>
+              </w:rPr>
+            </w:pPr>
+            <w:r>
+              <w:rPr>
+                <w:lang w:val="pt-BR"/>
+              </w:rPr>
+              <w:tab/>
+            </w:r>
+            <w:proofErr w:type="gramStart"/>
+            <w:r>
+              <w:rPr>
+                <w:lang w:val="pt-BR"/>
+              </w:rPr>
+              <w:t>comando_n</w:t>
+            </w:r>
+            <w:proofErr w:type="gramEnd"/>
+            <w:r>
+              <w:rPr>
+                <w:b/>
+                <w:lang w:val="pt-BR"/>
+              </w:rPr>
+              <w:t>;</w:t>
+            </w:r>
+          </w:p>
+          <w:p>
+            <w:pPr>
+              <w:pStyle w:val="Cdigo"/>
+              <w:rPr>
+                <w:lang w:val="pt-BR"/>
+              </w:rPr>
+            </w:pPr>
+            <w:proofErr w:type="gramStart"/>
+            <w:r>
+              <w:rPr>
+                <w:b/>
+                <w:lang w:val="pt-BR"/>
+              </w:rPr>
+              <w:t>}</w:t>
+            </w:r>
+            <w:proofErr w:type="gramEnd"/>
+            <w:r>
+              <w:rPr>
+                <w:lang w:val="pt-BR"/>
+              </w:rPr>
+              <w:t xml:space="preserve"> </w:t>
+            </w:r>
+            <w:r>
+              <w:rPr>
+                <w:b/>
+                <w:lang w:val="pt-BR"/>
+              </w:rPr>
+              <w:t>else</w:t>
+            </w:r>
+            <w:r>
+              <w:rPr>
+                <w:lang w:val="pt-BR"/>
+              </w:rPr>
+              <w:t xml:space="preserve"> </w:t>
+            </w:r>
+            <w:r>
+              <w:rPr>
+                <w:b/>
+                <w:lang w:val="pt-BR"/>
+              </w:rPr>
+              <w:t>{</w:t>
+            </w:r>
+          </w:p>
+          <w:p>
+            <w:pPr>
+              <w:pStyle w:val="Cdigo"/>
+              <w:rPr>
+                <w:lang w:val="pt-BR"/>
+              </w:rPr>
+            </w:pPr>
+            <w:r>
+              <w:rPr>
+                <w:lang w:val="pt-BR"/>
+              </w:rPr>
+              <w:tab/>
+            </w:r>
+            <w:proofErr w:type="gramStart"/>
+            <w:r>
+              <w:rPr>
+                <w:lang w:val="pt-BR"/>
+              </w:rPr>
+              <w:t>comando_1</w:t>
+            </w:r>
+            <w:proofErr w:type="gramEnd"/>
+            <w:r>
+              <w:rPr>
+                <w:b/>
+                <w:lang w:val="pt-BR"/>
+              </w:rPr>
+              <w:t>;</w:t>
+            </w:r>
+          </w:p>
+          <w:p>
+            <w:pPr>
+              <w:pStyle w:val="Cdigo"/>
+              <w:rPr>
+                <w:lang w:val="pt-BR"/>
+              </w:rPr>
+            </w:pPr>
+            <w:r>
+              <w:rPr>
+                <w:lang w:val="pt-BR"/>
+              </w:rPr>
+              <w:tab/>
+            </w:r>
+            <w:r>
+              <w:rPr>
+                <w:lang w:val="pt-BR"/>
+              </w:rPr>
+              <w:t>...</w:t>
+            </w:r>
+          </w:p>
+          <w:p>
+            <w:pPr>
+              <w:pStyle w:val="Cdigo"/>
+            </w:pPr>
+            <w:r>
+              <w:rPr>
+                <w:lang w:val="pt-BR"/>
+              </w:rPr>
+              <w:tab/>
+            </w:r>
+            <w:r>
+              <w:t>comando_n</w:t>
+            </w:r>
+            <w:r>
+              <w:rPr>
+                <w:b/>
+              </w:rPr>
+              <w:t>;</w:t>
+            </w:r>
+          </w:p>
+          <w:p>
+            <w:pPr>
+              <w:pStyle w:val="Cdigo"/>
+              <w:rPr>
+                <w:b/>
+              </w:rPr>
+            </w:pPr>
+            <w:r>
+              <w:rPr>
+                <w:b/>
+              </w:rPr>
+              <w:t>}</w:t>
             </w:r>
           </w:p>
         </w:tc>
@@ -6015,9 +5884,9 @@
       <w:pPr>
         <w:pStyle w:val="Ttulo3"/>
       </w:pPr>
-      <w:bookmarkStart w:id="7" w:name="_Toc310795228"/>
-      <w:r>
-        <w:t>Saída</w:t>
+      <w:bookmarkStart w:id="7" w:name="_Toc311190370"/>
+      <w:r>
+        <w:t>Entrada</w:t>
       </w:r>
       <w:bookmarkEnd w:id="7"/>
     </w:p>
@@ -6043,7 +5912,7 @@
               <w:rPr>
                 <w:b/>
               </w:rPr>
-              <w:t>output</w:t>
+              <w:t>input</w:t>
             </w:r>
             <w:r>
               <w:t xml:space="preserve"> </w:t>
@@ -6070,28 +5939,13 @@
     </w:p>
     <w:p>
       <w:pPr>
-        <w:pStyle w:val="Ttulo2"/>
-      </w:pPr>
-      <w:bookmarkStart w:id="8" w:name="_Toc310795229"/>
-      <w:r>
-        <w:t>Descrição Formal</w:t>
-      </w:r>
-      <w:bookmarkEnd w:id="8"/>
-    </w:p>
-    <w:p>
-      <w:r>
-        <w:t>Para formalização da sintaxe definida, foram usadas as notações BNF e Wirth. A descrição formal da gramática nas duas notações encontra-se a seguir.</w:t>
-      </w:r>
-    </w:p>
-    <w:p>
-      <w:pPr>
         <w:pStyle w:val="Ttulo3"/>
       </w:pPr>
-      <w:bookmarkStart w:id="9" w:name="_Toc310795230"/>
-      <w:r>
-        <w:t>Notação BNF</w:t>
-      </w:r>
-      <w:bookmarkEnd w:id="9"/>
+      <w:bookmarkStart w:id="8" w:name="_Toc311190371"/>
+      <w:r>
+        <w:t>Saída</w:t>
+      </w:r>
+      <w:bookmarkEnd w:id="8"/>
     </w:p>
     <w:tbl>
       <w:tblPr>
@@ -6110,952 +5964,58 @@
           <w:p>
             <w:pPr>
               <w:pStyle w:val="Cdigo"/>
-              <w:rPr>
-                <w:sz w:val="27"/>
-                <w:szCs w:val="27"/>
-                <w:lang w:val="pt-BR"/>
-              </w:rPr>
-            </w:pPr>
-            <w:r>
-              <w:rPr>
-                <w:lang w:val="pt-BR"/>
-              </w:rPr>
-              <w:t>&lt;programa&gt;</w:t>
-            </w:r>
-            <w:proofErr w:type="gramStart"/>
-            <w:r>
-              <w:rPr>
-                <w:lang w:val="pt-BR"/>
-              </w:rPr>
-              <w:t xml:space="preserve"> :</w:t>
-            </w:r>
-            <w:proofErr w:type="gramEnd"/>
-            <w:r>
-              <w:rPr>
-                <w:lang w:val="pt-BR"/>
-              </w:rPr>
-              <w:t>:=  program  &lt;definições&gt; &lt;declarações&gt; &lt;funções&gt;  main { &lt;declarações&gt; &lt;comandos&gt; }</w:t>
-            </w:r>
-            <w:r>
-              <w:rPr>
-                <w:sz w:val="27"/>
-                <w:szCs w:val="27"/>
-                <w:lang w:val="pt-BR"/>
-              </w:rPr>
-              <w:br/>
-            </w:r>
-            <w:r>
-              <w:rPr>
-                <w:sz w:val="27"/>
-                <w:szCs w:val="27"/>
-                <w:lang w:val="pt-BR"/>
-              </w:rPr>
-              <w:br/>
-            </w:r>
-            <w:r>
-              <w:rPr>
-                <w:lang w:val="pt-BR"/>
-              </w:rPr>
-              <w:t xml:space="preserve">&lt;definições&gt; ::= &lt;definição&gt; &lt;definições&gt; | </w:t>
-            </w:r>
-            <w:r>
-              <w:t>ε</w:t>
-            </w:r>
-            <w:r>
-              <w:rPr>
-                <w:sz w:val="27"/>
-                <w:szCs w:val="27"/>
-                <w:lang w:val="pt-BR"/>
-              </w:rPr>
-              <w:br/>
-            </w:r>
-            <w:r>
-              <w:rPr>
-                <w:sz w:val="27"/>
-                <w:szCs w:val="27"/>
-                <w:lang w:val="pt-BR"/>
-              </w:rPr>
-              <w:br/>
-            </w:r>
-            <w:r>
-              <w:rPr>
-                <w:lang w:val="pt-BR"/>
-              </w:rPr>
-              <w:t>&lt;definição&gt; ::= typedef struct &lt;nome_da_estrutura&gt; { &lt;declarações&gt; }</w:t>
-            </w:r>
-            <w:r>
-              <w:rPr>
-                <w:sz w:val="27"/>
-                <w:szCs w:val="27"/>
-                <w:lang w:val="pt-BR"/>
-              </w:rPr>
-              <w:br/>
-            </w:r>
-            <w:r>
-              <w:rPr>
-                <w:sz w:val="27"/>
-                <w:szCs w:val="27"/>
-                <w:lang w:val="pt-BR"/>
-              </w:rPr>
-              <w:br/>
-            </w:r>
-            <w:r>
-              <w:rPr>
-                <w:lang w:val="pt-BR"/>
-              </w:rPr>
-              <w:t>&lt;nome_da_estrutura&gt; ::= &lt;identificador&gt;</w:t>
-            </w:r>
-            <w:r>
-              <w:rPr>
-                <w:sz w:val="27"/>
-                <w:szCs w:val="27"/>
-                <w:lang w:val="pt-BR"/>
-              </w:rPr>
-              <w:br/>
-            </w:r>
-            <w:r>
-              <w:rPr>
-                <w:sz w:val="27"/>
-                <w:szCs w:val="27"/>
-                <w:lang w:val="pt-BR"/>
-              </w:rPr>
-              <w:br/>
-            </w:r>
-            <w:r>
-              <w:rPr>
-                <w:lang w:val="pt-BR"/>
-              </w:rPr>
-              <w:lastRenderedPageBreak/>
-              <w:t xml:space="preserve">&lt;declarações&gt; ::= &lt;declarações_variáveis&gt; | &lt;declarações_vetores&gt; | &lt;declarações_structs&gt; | &lt;declarações&gt; &lt;declarações&gt; | </w:t>
-            </w:r>
-            <w:r>
-              <w:t>ε</w:t>
-            </w:r>
-            <w:r>
-              <w:rPr>
-                <w:sz w:val="27"/>
-                <w:szCs w:val="27"/>
-                <w:lang w:val="pt-BR"/>
-              </w:rPr>
-              <w:br/>
-            </w:r>
-          </w:p>
-          <w:p>
-            <w:pPr>
-              <w:pStyle w:val="Cdigo"/>
-              <w:rPr>
-                <w:lang w:val="pt-BR"/>
-              </w:rPr>
-            </w:pPr>
-            <w:r>
-              <w:rPr>
-                <w:sz w:val="27"/>
-                <w:szCs w:val="27"/>
-                <w:lang w:val="pt-BR"/>
-              </w:rPr>
-              <w:br/>
-            </w:r>
-            <w:r>
-              <w:rPr>
-                <w:lang w:val="pt-BR"/>
-              </w:rPr>
-              <w:t>&lt;declarações_variáveis&gt;</w:t>
-            </w:r>
-            <w:proofErr w:type="gramStart"/>
-            <w:r>
-              <w:rPr>
-                <w:lang w:val="pt-BR"/>
-              </w:rPr>
-              <w:t xml:space="preserve"> :</w:t>
-            </w:r>
-            <w:proofErr w:type="gramEnd"/>
-            <w:r>
-              <w:rPr>
-                <w:lang w:val="pt-BR"/>
-              </w:rPr>
-              <w:t>:= declare &lt;declaração_variável&gt; ; | declare &lt;declaração_variável&gt;, &lt;declarações_variáveis&gt;</w:t>
-            </w:r>
-            <w:r>
-              <w:rPr>
-                <w:sz w:val="27"/>
-                <w:szCs w:val="27"/>
-                <w:lang w:val="pt-BR"/>
-              </w:rPr>
-              <w:br/>
-            </w:r>
-            <w:r>
-              <w:rPr>
-                <w:sz w:val="27"/>
-                <w:szCs w:val="27"/>
-                <w:lang w:val="pt-BR"/>
-              </w:rPr>
-              <w:br/>
-            </w:r>
-            <w:r>
-              <w:rPr>
-                <w:lang w:val="pt-BR"/>
-              </w:rPr>
-              <w:t>&lt;declaração_variável&gt; ::= &lt;tipo&gt; &lt;identificador&gt;</w:t>
-            </w:r>
-            <w:r>
-              <w:rPr>
-                <w:sz w:val="27"/>
-                <w:szCs w:val="27"/>
-                <w:lang w:val="pt-BR"/>
-              </w:rPr>
-              <w:br/>
-            </w:r>
-            <w:r>
-              <w:rPr>
-                <w:sz w:val="27"/>
-                <w:szCs w:val="27"/>
-                <w:lang w:val="pt-BR"/>
-              </w:rPr>
-              <w:br/>
-            </w:r>
-            <w:r>
-              <w:rPr>
-                <w:lang w:val="pt-BR"/>
-              </w:rPr>
-              <w:t>&lt;declarações_vetores&gt; ::= declare &lt;declaração_vetor&gt; ; | declare &lt;declaração_vetor&gt;, &lt;declarações_vetores&gt;</w:t>
-            </w:r>
-            <w:r>
-              <w:rPr>
-                <w:sz w:val="27"/>
-                <w:szCs w:val="27"/>
-                <w:lang w:val="pt-BR"/>
-              </w:rPr>
-              <w:br/>
-            </w:r>
-            <w:r>
-              <w:rPr>
-                <w:sz w:val="27"/>
-                <w:szCs w:val="27"/>
-                <w:lang w:val="pt-BR"/>
-              </w:rPr>
-              <w:br/>
-            </w:r>
-            <w:r>
-              <w:rPr>
-                <w:lang w:val="pt-BR"/>
-              </w:rPr>
-              <w:t>&lt;declaração_vetor&gt; ::= &lt;tipo&gt; &lt;identificador&gt;[&lt;número&gt;]</w:t>
-            </w:r>
-            <w:r>
-              <w:rPr>
-                <w:sz w:val="27"/>
-                <w:szCs w:val="27"/>
-                <w:lang w:val="pt-BR"/>
-              </w:rPr>
-              <w:br/>
-            </w:r>
-            <w:r>
-              <w:rPr>
-                <w:sz w:val="27"/>
-                <w:szCs w:val="27"/>
-                <w:lang w:val="pt-BR"/>
-              </w:rPr>
-              <w:br/>
-            </w:r>
-            <w:r>
-              <w:rPr>
-                <w:lang w:val="pt-BR"/>
-              </w:rPr>
-              <w:t>&lt;declarações_structs&gt; ::= declare &lt;declaração_struct&gt; ; | declare &lt;declaração_struct&gt;, &lt;declarações_structs&gt;</w:t>
-            </w:r>
-            <w:r>
-              <w:rPr>
-                <w:sz w:val="27"/>
-                <w:szCs w:val="27"/>
-                <w:lang w:val="pt-BR"/>
-              </w:rPr>
-              <w:br/>
-            </w:r>
-            <w:r>
-              <w:rPr>
-                <w:sz w:val="27"/>
-                <w:szCs w:val="27"/>
-                <w:lang w:val="pt-BR"/>
-              </w:rPr>
-              <w:br/>
-            </w:r>
-            <w:r>
-              <w:rPr>
-                <w:lang w:val="pt-BR"/>
-              </w:rPr>
-              <w:t>&lt;declaração_struct&gt; ::= struct &lt;nome_da_estrutura&gt; &lt;identificador&gt;</w:t>
-            </w:r>
-            <w:r>
-              <w:rPr>
-                <w:sz w:val="27"/>
-                <w:szCs w:val="27"/>
-                <w:lang w:val="pt-BR"/>
-              </w:rPr>
-              <w:br/>
-            </w:r>
-            <w:r>
-              <w:rPr>
-                <w:sz w:val="27"/>
-                <w:szCs w:val="27"/>
-                <w:lang w:val="pt-BR"/>
-              </w:rPr>
-              <w:br/>
-            </w:r>
-            <w:r>
-              <w:rPr>
-                <w:lang w:val="pt-BR"/>
-              </w:rPr>
-              <w:t>&lt;funções&gt; ::= function &lt;tipo&gt; &lt;identificador&gt; ( &lt;parâmetros&gt; ) { &lt;declarações&gt; &lt;comandos&gt; }</w:t>
-            </w:r>
-            <w:r>
-              <w:rPr>
-                <w:sz w:val="27"/>
-                <w:szCs w:val="27"/>
-                <w:lang w:val="pt-BR"/>
-              </w:rPr>
-              <w:br/>
-            </w:r>
-            <w:r>
-              <w:rPr>
-                <w:sz w:val="27"/>
-                <w:szCs w:val="27"/>
-                <w:lang w:val="pt-BR"/>
-              </w:rPr>
-              <w:br/>
-            </w:r>
-            <w:r>
-              <w:rPr>
-                <w:lang w:val="pt-BR"/>
-              </w:rPr>
-              <w:t xml:space="preserve">&lt;parâmetros&gt; ::= &lt;declaração_variável&gt; | &lt;declaração_variável&gt;, &lt;parâmetros&gt; | </w:t>
-            </w:r>
-            <w:r>
-              <w:t>ε</w:t>
-            </w:r>
-            <w:r>
-              <w:rPr>
-                <w:sz w:val="27"/>
-                <w:szCs w:val="27"/>
-                <w:lang w:val="pt-BR"/>
-              </w:rPr>
-              <w:br/>
-            </w:r>
-            <w:r>
-              <w:rPr>
-                <w:sz w:val="27"/>
-                <w:szCs w:val="27"/>
-                <w:lang w:val="pt-BR"/>
-              </w:rPr>
-              <w:br/>
-            </w:r>
-            <w:r>
-              <w:rPr>
-                <w:lang w:val="pt-BR"/>
-              </w:rPr>
-              <w:t xml:space="preserve">&lt;comandos&gt; ::= &lt;comando_atribuição&gt; | &lt;comando_condicional&gt; | &lt;comando_iterativo&gt; | &lt;comando_entrada&gt; | &lt;comando_saída&gt; | &lt;comando_chamada&gt; | &lt;comando_retorno&gt; | &lt;comandos&gt; &lt;comandos&gt; | </w:t>
-            </w:r>
-            <w:r>
-              <w:t>ε</w:t>
-            </w:r>
-            <w:r>
-              <w:rPr>
-                <w:sz w:val="27"/>
-                <w:szCs w:val="27"/>
-                <w:lang w:val="pt-BR"/>
-              </w:rPr>
-              <w:br/>
-            </w:r>
-            <w:r>
-              <w:rPr>
-                <w:sz w:val="27"/>
-                <w:szCs w:val="27"/>
-                <w:lang w:val="pt-BR"/>
-              </w:rPr>
-              <w:br/>
-            </w:r>
-            <w:r>
-              <w:rPr>
-                <w:lang w:val="pt-BR"/>
-              </w:rPr>
-              <w:t>&lt;comando_atribuição&gt; ::= &lt;atribuição_variável&gt; | &lt;atribuição_agregados&gt; | &lt;atribuição_vetor&gt;</w:t>
-            </w:r>
-            <w:r>
-              <w:rPr>
-                <w:sz w:val="27"/>
-                <w:szCs w:val="27"/>
-                <w:lang w:val="pt-BR"/>
-              </w:rPr>
-              <w:br/>
-            </w:r>
-            <w:r>
-              <w:rPr>
-                <w:sz w:val="27"/>
-                <w:szCs w:val="27"/>
-                <w:lang w:val="pt-BR"/>
-              </w:rPr>
-              <w:br/>
-            </w:r>
-            <w:r>
-              <w:rPr>
-                <w:lang w:val="pt-BR"/>
-              </w:rPr>
-              <w:t>&lt;atribuição_variável&gt; ::= &lt;identificador&gt; = &lt;expressão&gt; ;</w:t>
-            </w:r>
-          </w:p>
-          <w:p>
-            <w:pPr>
-              <w:pStyle w:val="Cdigo"/>
-              <w:rPr>
-                <w:lang w:val="pt-BR"/>
-              </w:rPr>
-            </w:pPr>
-            <w:r>
-              <w:rPr>
-                <w:lang w:val="pt-BR"/>
-              </w:rPr>
-              <w:t>&lt;atribuição_vetor&gt;</w:t>
-            </w:r>
-            <w:proofErr w:type="gramStart"/>
-            <w:r>
-              <w:rPr>
-                <w:lang w:val="pt-BR"/>
-              </w:rPr>
-              <w:t xml:space="preserve"> :</w:t>
-            </w:r>
-            <w:proofErr w:type="gramEnd"/>
-            <w:r>
-              <w:rPr>
-                <w:lang w:val="pt-BR"/>
-              </w:rPr>
-              <w:t>:= &lt;identificador&gt;[&lt;número&gt;] = &lt;expressão&gt; ;</w:t>
-            </w:r>
-            <w:r>
-              <w:rPr>
-                <w:sz w:val="27"/>
-                <w:szCs w:val="27"/>
-                <w:lang w:val="pt-BR"/>
-              </w:rPr>
-              <w:br/>
-            </w:r>
-            <w:r>
-              <w:rPr>
-                <w:sz w:val="27"/>
-                <w:szCs w:val="27"/>
-                <w:lang w:val="pt-BR"/>
-              </w:rPr>
-              <w:br/>
-            </w:r>
-            <w:r>
-              <w:rPr>
-                <w:lang w:val="pt-BR"/>
-              </w:rPr>
-              <w:t>&lt;atribuição_agregados&gt; ::= &lt;identificador&gt; = { &lt;expressões&gt; } ;</w:t>
-            </w:r>
-            <w:r>
-              <w:rPr>
-                <w:sz w:val="27"/>
-                <w:szCs w:val="27"/>
-                <w:lang w:val="pt-BR"/>
-              </w:rPr>
-              <w:br/>
-            </w:r>
-            <w:r>
-              <w:rPr>
-                <w:sz w:val="27"/>
-                <w:szCs w:val="27"/>
-                <w:lang w:val="pt-BR"/>
-              </w:rPr>
-              <w:br/>
-            </w:r>
-            <w:r>
-              <w:rPr>
-                <w:lang w:val="pt-BR"/>
-              </w:rPr>
-              <w:t>&lt;comando_condicional&gt; ::= if ( &lt;expressão&gt; ) { &lt;comandos&gt; } |  if ( &lt;expressão&gt; ) { &lt;comandos&gt; } else { &lt;comandos&gt; }</w:t>
-            </w:r>
-            <w:r>
-              <w:rPr>
-                <w:sz w:val="27"/>
-                <w:szCs w:val="27"/>
-                <w:lang w:val="pt-BR"/>
-              </w:rPr>
-              <w:br/>
-            </w:r>
-            <w:r>
-              <w:rPr>
-                <w:sz w:val="27"/>
-                <w:szCs w:val="27"/>
-                <w:lang w:val="pt-BR"/>
-              </w:rPr>
-              <w:br/>
-            </w:r>
-            <w:r>
-              <w:rPr>
-                <w:lang w:val="pt-BR"/>
-              </w:rPr>
-              <w:t>&lt;comando_iterativo&gt; ::= while ( &lt;expressão&gt; ) { &lt;comandos&gt; }</w:t>
-            </w:r>
-            <w:r>
-              <w:rPr>
-                <w:sz w:val="27"/>
-                <w:szCs w:val="27"/>
-                <w:lang w:val="pt-BR"/>
-              </w:rPr>
-              <w:br/>
-            </w:r>
-            <w:r>
-              <w:rPr>
-                <w:sz w:val="27"/>
-                <w:szCs w:val="27"/>
-                <w:lang w:val="pt-BR"/>
-              </w:rPr>
-              <w:br/>
-            </w:r>
-            <w:r>
-              <w:rPr>
-                <w:lang w:val="pt-BR"/>
-              </w:rPr>
-              <w:t>&lt;comando_entrada&gt; ::= input &lt;identificador&gt; ;</w:t>
-            </w:r>
-            <w:r>
-              <w:rPr>
-                <w:sz w:val="27"/>
-                <w:szCs w:val="27"/>
-                <w:lang w:val="pt-BR"/>
-              </w:rPr>
-              <w:br/>
-            </w:r>
-            <w:r>
-              <w:rPr>
-                <w:sz w:val="27"/>
-                <w:szCs w:val="27"/>
-                <w:lang w:val="pt-BR"/>
-              </w:rPr>
-              <w:br/>
-            </w:r>
-            <w:r>
-              <w:rPr>
-                <w:lang w:val="pt-BR"/>
-              </w:rPr>
-              <w:t>&lt;comando_saída&gt; ::= output &lt;identificador&gt; ;</w:t>
-            </w:r>
-            <w:r>
-              <w:rPr>
-                <w:sz w:val="27"/>
-                <w:szCs w:val="27"/>
-                <w:lang w:val="pt-BR"/>
-              </w:rPr>
-              <w:br/>
-            </w:r>
-            <w:r>
-              <w:rPr>
-                <w:sz w:val="27"/>
-                <w:szCs w:val="27"/>
-                <w:lang w:val="pt-BR"/>
-              </w:rPr>
-              <w:br/>
-            </w:r>
-            <w:r>
-              <w:rPr>
-                <w:lang w:val="pt-BR"/>
-              </w:rPr>
-              <w:t>&lt;comando_chamada&gt; ::= &lt;identificador&gt; ( &lt;argumentos&gt; ) ;</w:t>
-            </w:r>
-            <w:r>
-              <w:rPr>
-                <w:sz w:val="27"/>
-                <w:szCs w:val="27"/>
-                <w:lang w:val="pt-BR"/>
-              </w:rPr>
-              <w:br/>
-            </w:r>
-            <w:r>
-              <w:rPr>
-                <w:sz w:val="27"/>
-                <w:szCs w:val="27"/>
-                <w:lang w:val="pt-BR"/>
-              </w:rPr>
-              <w:br/>
-            </w:r>
-            <w:r>
-              <w:rPr>
-                <w:lang w:val="pt-BR"/>
-              </w:rPr>
-              <w:t>&lt;comando_retorno&gt; = return &lt;expressão&gt; ;</w:t>
-            </w:r>
-            <w:r>
-              <w:rPr>
-                <w:sz w:val="27"/>
-                <w:szCs w:val="27"/>
-                <w:lang w:val="pt-BR"/>
-              </w:rPr>
-              <w:br/>
-            </w:r>
-            <w:r>
-              <w:rPr>
-                <w:sz w:val="27"/>
-                <w:szCs w:val="27"/>
-                <w:lang w:val="pt-BR"/>
-              </w:rPr>
-              <w:lastRenderedPageBreak/>
-              <w:br/>
-            </w:r>
-            <w:r>
-              <w:rPr>
-                <w:lang w:val="pt-BR"/>
-              </w:rPr>
-              <w:t>&lt;expressões&gt; ::= &lt;expressão&gt; | &lt;expressão&gt;, &lt;expressões&gt;</w:t>
-            </w:r>
-            <w:r>
-              <w:rPr>
-                <w:sz w:val="27"/>
-                <w:szCs w:val="27"/>
-                <w:lang w:val="pt-BR"/>
-              </w:rPr>
-              <w:br/>
-            </w:r>
-            <w:r>
-              <w:rPr>
-                <w:sz w:val="27"/>
-                <w:szCs w:val="27"/>
-                <w:lang w:val="pt-BR"/>
-              </w:rPr>
-              <w:br/>
-            </w:r>
-            <w:r>
-              <w:rPr>
-                <w:lang w:val="pt-BR"/>
-              </w:rPr>
-              <w:t>&lt;expressão&gt; ::= &lt;expressão_lógica&gt; | &lt;expressão_aritmética&gt; | &lt;identificador&gt; | &lt;elemento_do_vetor&gt; | &lt;elemento_struct&gt; | &lt;chamada_função&gt;</w:t>
-            </w:r>
-            <w:r>
-              <w:rPr>
-                <w:sz w:val="27"/>
-                <w:szCs w:val="27"/>
-                <w:lang w:val="pt-BR"/>
-              </w:rPr>
-              <w:br/>
-            </w:r>
-            <w:r>
-              <w:rPr>
-                <w:sz w:val="27"/>
-                <w:szCs w:val="27"/>
-                <w:lang w:val="pt-BR"/>
-              </w:rPr>
-              <w:br/>
-            </w:r>
-            <w:r>
-              <w:rPr>
-                <w:lang w:val="pt-BR"/>
-              </w:rPr>
-              <w:t>&lt;expressão_lógica&gt; ::= &lt;booleano&gt; | &lt;expressão&gt; &lt;operador_lógico&gt; &lt;expressão&gt; | not &lt;expressão_lógica&gt;</w:t>
-            </w:r>
-            <w:r>
-              <w:rPr>
-                <w:sz w:val="27"/>
-                <w:szCs w:val="27"/>
-                <w:lang w:val="pt-BR"/>
-              </w:rPr>
-              <w:br/>
-            </w:r>
-            <w:r>
-              <w:rPr>
-                <w:sz w:val="27"/>
-                <w:szCs w:val="27"/>
-                <w:lang w:val="pt-BR"/>
-              </w:rPr>
-              <w:br/>
-            </w:r>
-            <w:r>
-              <w:rPr>
-                <w:lang w:val="pt-BR"/>
-              </w:rPr>
-              <w:t>&lt;expressão_aritmética&gt; ::=&lt;número&gt; | &lt;expressão&gt; &lt;operador_aritmético&gt; &lt;expressão&gt;</w:t>
-            </w:r>
-            <w:r>
-              <w:rPr>
-                <w:sz w:val="27"/>
-                <w:szCs w:val="27"/>
-                <w:lang w:val="pt-BR"/>
-              </w:rPr>
-              <w:br/>
-            </w:r>
-            <w:r>
-              <w:rPr>
-                <w:sz w:val="27"/>
-                <w:szCs w:val="27"/>
-                <w:lang w:val="pt-BR"/>
-              </w:rPr>
-              <w:br/>
-            </w:r>
-            <w:r>
-              <w:rPr>
-                <w:lang w:val="pt-BR"/>
-              </w:rPr>
-              <w:t xml:space="preserve">&lt;elemento_do_vetor&gt; ::= &lt;identificador&gt;[&lt;numero&gt;] </w:t>
-            </w:r>
-            <w:r>
-              <w:rPr>
-                <w:sz w:val="27"/>
-                <w:szCs w:val="27"/>
-                <w:lang w:val="pt-BR"/>
-              </w:rPr>
-              <w:br/>
-            </w:r>
-            <w:r>
-              <w:rPr>
-                <w:sz w:val="27"/>
-                <w:szCs w:val="27"/>
-                <w:lang w:val="pt-BR"/>
-              </w:rPr>
-              <w:br/>
-            </w:r>
-            <w:r>
-              <w:rPr>
-                <w:lang w:val="pt-BR"/>
-              </w:rPr>
-              <w:t>&lt;elemento_struct&gt; ::= &lt;identificador&gt;.&lt;identificador&gt;</w:t>
-            </w:r>
-            <w:r>
-              <w:rPr>
-                <w:sz w:val="27"/>
-                <w:szCs w:val="27"/>
-                <w:lang w:val="pt-BR"/>
-              </w:rPr>
-              <w:br/>
-            </w:r>
-            <w:r>
-              <w:rPr>
-                <w:sz w:val="27"/>
-                <w:szCs w:val="27"/>
-                <w:lang w:val="pt-BR"/>
-              </w:rPr>
-              <w:br/>
-            </w:r>
-            <w:r>
-              <w:rPr>
-                <w:lang w:val="pt-BR"/>
-              </w:rPr>
-              <w:t>&lt;chamada_função&gt; ::= &lt;identificador&gt; ( &lt;argumentos&gt; )</w:t>
-            </w:r>
-            <w:r>
-              <w:rPr>
-                <w:sz w:val="27"/>
-                <w:szCs w:val="27"/>
-                <w:lang w:val="pt-BR"/>
-              </w:rPr>
-              <w:br/>
-            </w:r>
-            <w:r>
-              <w:rPr>
-                <w:sz w:val="27"/>
-                <w:szCs w:val="27"/>
-                <w:lang w:val="pt-BR"/>
-              </w:rPr>
-              <w:br/>
-            </w:r>
-            <w:r>
-              <w:rPr>
-                <w:lang w:val="pt-BR"/>
-              </w:rPr>
-              <w:t>&lt;argumentos&gt; ::= &lt;expressões&gt;</w:t>
-            </w:r>
-            <w:r>
-              <w:rPr>
-                <w:sz w:val="27"/>
-                <w:szCs w:val="27"/>
-                <w:lang w:val="pt-BR"/>
-              </w:rPr>
-              <w:br/>
-            </w:r>
-            <w:r>
-              <w:rPr>
-                <w:sz w:val="27"/>
-                <w:szCs w:val="27"/>
-                <w:lang w:val="pt-BR"/>
-              </w:rPr>
-              <w:br/>
-            </w:r>
-            <w:r>
-              <w:rPr>
-                <w:lang w:val="pt-BR"/>
-              </w:rPr>
-              <w:t>&lt;tipo&gt; ::= int | boolean</w:t>
-            </w:r>
-            <w:r>
-              <w:rPr>
-                <w:sz w:val="27"/>
-                <w:szCs w:val="27"/>
-                <w:lang w:val="pt-BR"/>
-              </w:rPr>
-              <w:br/>
-            </w:r>
-            <w:r>
-              <w:rPr>
-                <w:sz w:val="27"/>
-                <w:szCs w:val="27"/>
-                <w:lang w:val="pt-BR"/>
-              </w:rPr>
-              <w:br/>
-            </w:r>
-            <w:r>
-              <w:rPr>
-                <w:lang w:val="pt-BR"/>
-              </w:rPr>
-              <w:t>&lt;identificador&gt; ::= &lt;letra&gt; | &lt;letra&gt;&lt;letra_digito&gt;</w:t>
-            </w:r>
-            <w:r>
-              <w:rPr>
-                <w:sz w:val="27"/>
-                <w:szCs w:val="27"/>
-                <w:lang w:val="pt-BR"/>
-              </w:rPr>
-              <w:br/>
-            </w:r>
-            <w:r>
-              <w:rPr>
-                <w:sz w:val="27"/>
-                <w:szCs w:val="27"/>
-                <w:lang w:val="pt-BR"/>
-              </w:rPr>
-              <w:br/>
-            </w:r>
-            <w:r>
-              <w:rPr>
-                <w:lang w:val="pt-BR"/>
-              </w:rPr>
-              <w:t>&lt;letra_dígito&gt; ::= &lt;letra&gt; | &lt;dígito&gt;</w:t>
-            </w:r>
-            <w:r>
-              <w:rPr>
-                <w:sz w:val="27"/>
-                <w:szCs w:val="27"/>
-                <w:lang w:val="pt-BR"/>
-              </w:rPr>
-              <w:br/>
-            </w:r>
-            <w:r>
-              <w:rPr>
-                <w:sz w:val="27"/>
-                <w:szCs w:val="27"/>
-                <w:lang w:val="pt-BR"/>
-              </w:rPr>
-              <w:br/>
-            </w:r>
-            <w:r>
-              <w:rPr>
-                <w:lang w:val="pt-BR"/>
-              </w:rPr>
-              <w:t>&lt;letra&gt; ::= A | B | C | D | E | F | G | H | I | J | K | L | M | N | O | P | Q | R | S | T | U | V | W | X | Y | Z | a | b | c | d | e | f | g | h | i | j | k | l | m | n | o | p | q | r | s | t | u | v | w | x | y | z | _</w:t>
-            </w:r>
-            <w:r>
-              <w:rPr>
-                <w:sz w:val="27"/>
-                <w:szCs w:val="27"/>
-                <w:lang w:val="pt-BR"/>
-              </w:rPr>
-              <w:br/>
-            </w:r>
-            <w:r>
-              <w:rPr>
-                <w:sz w:val="27"/>
-                <w:szCs w:val="27"/>
-                <w:lang w:val="pt-BR"/>
-              </w:rPr>
-              <w:br/>
-            </w:r>
-            <w:r>
-              <w:rPr>
-                <w:lang w:val="pt-BR"/>
-              </w:rPr>
-              <w:t>&lt;dígito&gt; ::= 0 | 1 | 2 | 3 | 4 | 5 | 6 | 7 | 8 | 9</w:t>
-            </w:r>
-            <w:r>
-              <w:rPr>
-                <w:sz w:val="27"/>
-                <w:szCs w:val="27"/>
-                <w:lang w:val="pt-BR"/>
-              </w:rPr>
-              <w:br/>
-            </w:r>
-            <w:r>
-              <w:rPr>
-                <w:sz w:val="27"/>
-                <w:szCs w:val="27"/>
-                <w:lang w:val="pt-BR"/>
-              </w:rPr>
-              <w:br/>
-            </w:r>
-            <w:r>
-              <w:rPr>
-                <w:lang w:val="pt-BR"/>
-              </w:rPr>
-              <w:t>&lt;booleano&gt; ::= true | false</w:t>
-            </w:r>
-            <w:r>
-              <w:rPr>
-                <w:sz w:val="27"/>
-                <w:szCs w:val="27"/>
-                <w:lang w:val="pt-BR"/>
-              </w:rPr>
-              <w:br/>
-            </w:r>
-            <w:r>
-              <w:rPr>
-                <w:sz w:val="27"/>
-                <w:szCs w:val="27"/>
-                <w:lang w:val="pt-BR"/>
-              </w:rPr>
-              <w:br/>
-            </w:r>
-            <w:r>
-              <w:rPr>
-                <w:lang w:val="pt-BR"/>
-              </w:rPr>
-              <w:t>&lt;operador_lógico&gt; ::= &gt; | &lt; | == | and | or</w:t>
-            </w:r>
-            <w:r>
-              <w:rPr>
-                <w:sz w:val="27"/>
-                <w:szCs w:val="27"/>
-                <w:lang w:val="pt-BR"/>
-              </w:rPr>
-              <w:br/>
-            </w:r>
-            <w:r>
-              <w:rPr>
-                <w:sz w:val="27"/>
-                <w:szCs w:val="27"/>
-                <w:lang w:val="pt-BR"/>
-              </w:rPr>
-              <w:br/>
-            </w:r>
-            <w:r>
-              <w:rPr>
-                <w:lang w:val="pt-BR"/>
-              </w:rPr>
-              <w:t>&lt;operador_aritmético&gt; ::= + | - | * | /</w:t>
-            </w:r>
-            <w:r>
-              <w:rPr>
-                <w:sz w:val="27"/>
-                <w:szCs w:val="27"/>
-                <w:lang w:val="pt-BR"/>
-              </w:rPr>
-              <w:br/>
+            </w:pPr>
+            <w:r>
+              <w:rPr>
+                <w:b/>
+              </w:rPr>
+              <w:t>output</w:t>
+            </w:r>
+            <w:r>
+              <w:t xml:space="preserve"> </w:t>
+            </w:r>
+            <w:r>
+              <w:t xml:space="preserve">identificador </w:t>
+            </w:r>
+            <w:r>
+              <w:rPr>
+                <w:b/>
+              </w:rPr>
+              <w:t>;</w:t>
             </w:r>
           </w:p>
         </w:tc>
       </w:tr>
     </w:tbl>
-    <w:p/>
+    <w:p>
+      <w:pPr>
+        <w:rPr>
+          <w:b/>
+        </w:rPr>
+      </w:pPr>
+    </w:p>
+    <w:p>
+      <w:pPr>
+        <w:pStyle w:val="Ttulo2"/>
+      </w:pPr>
+      <w:bookmarkStart w:id="9" w:name="_Toc311190372"/>
+      <w:r>
+        <w:t>Descrição Formal</w:t>
+      </w:r>
+      <w:bookmarkEnd w:id="9"/>
+    </w:p>
+    <w:p>
+      <w:r>
+        <w:t>Para formalização da sintaxe definida, foram usadas as notações BNF e Wirth. A descrição formal da gramática nas duas notações encontra-se a seguir.</w:t>
+      </w:r>
+    </w:p>
     <w:p>
       <w:pPr>
         <w:pStyle w:val="Ttulo3"/>
       </w:pPr>
-      <w:bookmarkStart w:id="10" w:name="_Toc310795231"/>
-      <w:r>
-        <w:t>Notação Wirth</w:t>
+      <w:bookmarkStart w:id="10" w:name="_Toc311190373"/>
+      <w:r>
+        <w:t>Notação BNF</w:t>
       </w:r>
       <w:bookmarkEnd w:id="10"/>
     </w:p>
@@ -7077,6 +6037,972 @@
             <w:pPr>
               <w:pStyle w:val="Cdigo"/>
               <w:rPr>
+                <w:sz w:val="27"/>
+                <w:szCs w:val="27"/>
+                <w:lang w:val="pt-BR"/>
+              </w:rPr>
+            </w:pPr>
+            <w:r>
+              <w:rPr>
+                <w:lang w:val="pt-BR"/>
+              </w:rPr>
+              <w:t>&lt;programa&gt;</w:t>
+            </w:r>
+            <w:proofErr w:type="gramStart"/>
+            <w:r>
+              <w:rPr>
+                <w:lang w:val="pt-BR"/>
+              </w:rPr>
+              <w:t xml:space="preserve"> :</w:t>
+            </w:r>
+            <w:proofErr w:type="gramEnd"/>
+            <w:r>
+              <w:rPr>
+                <w:lang w:val="pt-BR"/>
+              </w:rPr>
+              <w:t>:=  program  &lt;definições&gt; &lt;declarações&gt; &lt;funções&gt;  main { &lt;declarações&gt; &lt;comandos&gt; }</w:t>
+            </w:r>
+            <w:r>
+              <w:rPr>
+                <w:sz w:val="27"/>
+                <w:szCs w:val="27"/>
+                <w:lang w:val="pt-BR"/>
+              </w:rPr>
+              <w:br/>
+            </w:r>
+            <w:r>
+              <w:rPr>
+                <w:sz w:val="27"/>
+                <w:szCs w:val="27"/>
+                <w:lang w:val="pt-BR"/>
+              </w:rPr>
+              <w:br/>
+            </w:r>
+            <w:r>
+              <w:rPr>
+                <w:lang w:val="pt-BR"/>
+              </w:rPr>
+              <w:t xml:space="preserve">&lt;definições&gt; ::= &lt;definição&gt; &lt;definições&gt; | </w:t>
+            </w:r>
+            <w:r>
+              <w:t>ε</w:t>
+            </w:r>
+            <w:r>
+              <w:rPr>
+                <w:sz w:val="27"/>
+                <w:szCs w:val="27"/>
+                <w:lang w:val="pt-BR"/>
+              </w:rPr>
+              <w:br/>
+            </w:r>
+            <w:r>
+              <w:rPr>
+                <w:sz w:val="27"/>
+                <w:szCs w:val="27"/>
+                <w:lang w:val="pt-BR"/>
+              </w:rPr>
+              <w:br/>
+            </w:r>
+            <w:r>
+              <w:rPr>
+                <w:lang w:val="pt-BR"/>
+              </w:rPr>
+              <w:t>&lt;definição&gt; ::= typedef struct &lt;nome_da_estrutura&gt; { &lt;declarações&gt; }</w:t>
+            </w:r>
+            <w:r>
+              <w:rPr>
+                <w:sz w:val="27"/>
+                <w:szCs w:val="27"/>
+                <w:lang w:val="pt-BR"/>
+              </w:rPr>
+              <w:br/>
+            </w:r>
+            <w:r>
+              <w:rPr>
+                <w:sz w:val="27"/>
+                <w:szCs w:val="27"/>
+                <w:lang w:val="pt-BR"/>
+              </w:rPr>
+              <w:br/>
+            </w:r>
+            <w:r>
+              <w:rPr>
+                <w:lang w:val="pt-BR"/>
+              </w:rPr>
+              <w:t>&lt;nome_da_estrutura&gt; ::= &lt;identificador&gt;</w:t>
+            </w:r>
+            <w:r>
+              <w:rPr>
+                <w:sz w:val="27"/>
+                <w:szCs w:val="27"/>
+                <w:lang w:val="pt-BR"/>
+              </w:rPr>
+              <w:br/>
+            </w:r>
+            <w:r>
+              <w:rPr>
+                <w:sz w:val="27"/>
+                <w:szCs w:val="27"/>
+                <w:lang w:val="pt-BR"/>
+              </w:rPr>
+              <w:br/>
+            </w:r>
+            <w:r>
+              <w:rPr>
+                <w:lang w:val="pt-BR"/>
+              </w:rPr>
+              <w:lastRenderedPageBreak/>
+              <w:t xml:space="preserve">&lt;declarações&gt; ::= &lt;declarações_variáveis&gt; | &lt;declarações_vetores&gt; | &lt;declarações_structs&gt; | &lt;declarações&gt; &lt;declarações&gt; | </w:t>
+            </w:r>
+            <w:r>
+              <w:t>ε</w:t>
+            </w:r>
+            <w:r>
+              <w:rPr>
+                <w:sz w:val="27"/>
+                <w:szCs w:val="27"/>
+                <w:lang w:val="pt-BR"/>
+              </w:rPr>
+              <w:br/>
+            </w:r>
+          </w:p>
+          <w:p>
+            <w:pPr>
+              <w:pStyle w:val="Cdigo"/>
+              <w:rPr>
+                <w:lang w:val="pt-BR"/>
+              </w:rPr>
+            </w:pPr>
+            <w:r>
+              <w:rPr>
+                <w:sz w:val="27"/>
+                <w:szCs w:val="27"/>
+                <w:lang w:val="pt-BR"/>
+              </w:rPr>
+              <w:br/>
+            </w:r>
+            <w:r>
+              <w:rPr>
+                <w:lang w:val="pt-BR"/>
+              </w:rPr>
+              <w:t>&lt;declarações_variáveis&gt;</w:t>
+            </w:r>
+            <w:proofErr w:type="gramStart"/>
+            <w:r>
+              <w:rPr>
+                <w:lang w:val="pt-BR"/>
+              </w:rPr>
+              <w:t xml:space="preserve"> :</w:t>
+            </w:r>
+            <w:proofErr w:type="gramEnd"/>
+            <w:r>
+              <w:rPr>
+                <w:lang w:val="pt-BR"/>
+              </w:rPr>
+              <w:t>:= declare &lt;declaração_variável&gt; ; | declare &lt;declaração_variável&gt;, &lt;declarações_variáveis&gt;</w:t>
+            </w:r>
+            <w:r>
+              <w:rPr>
+                <w:sz w:val="27"/>
+                <w:szCs w:val="27"/>
+                <w:lang w:val="pt-BR"/>
+              </w:rPr>
+              <w:br/>
+            </w:r>
+            <w:r>
+              <w:rPr>
+                <w:sz w:val="27"/>
+                <w:szCs w:val="27"/>
+                <w:lang w:val="pt-BR"/>
+              </w:rPr>
+              <w:br/>
+            </w:r>
+            <w:r>
+              <w:rPr>
+                <w:lang w:val="pt-BR"/>
+              </w:rPr>
+              <w:t>&lt;declaração_variável&gt; ::= &lt;tipo&gt; &lt;identificador&gt;</w:t>
+            </w:r>
+            <w:r>
+              <w:rPr>
+                <w:sz w:val="27"/>
+                <w:szCs w:val="27"/>
+                <w:lang w:val="pt-BR"/>
+              </w:rPr>
+              <w:br/>
+            </w:r>
+            <w:r>
+              <w:rPr>
+                <w:sz w:val="27"/>
+                <w:szCs w:val="27"/>
+                <w:lang w:val="pt-BR"/>
+              </w:rPr>
+              <w:br/>
+            </w:r>
+            <w:r>
+              <w:rPr>
+                <w:lang w:val="pt-BR"/>
+              </w:rPr>
+              <w:t>&lt;declarações_vetores&gt; ::= declare &lt;declaração_vetor&gt; ; | declare &lt;declaração_vetor&gt;, &lt;declarações_vetores&gt;</w:t>
+            </w:r>
+            <w:r>
+              <w:rPr>
+                <w:sz w:val="27"/>
+                <w:szCs w:val="27"/>
+                <w:lang w:val="pt-BR"/>
+              </w:rPr>
+              <w:br/>
+            </w:r>
+            <w:r>
+              <w:rPr>
+                <w:sz w:val="27"/>
+                <w:szCs w:val="27"/>
+                <w:lang w:val="pt-BR"/>
+              </w:rPr>
+              <w:br/>
+            </w:r>
+            <w:r>
+              <w:rPr>
+                <w:lang w:val="pt-BR"/>
+              </w:rPr>
+              <w:t>&lt;declaração_vetor&gt; ::= &lt;tipo&gt; &lt;identificador&gt;[&lt;número&gt;]</w:t>
+            </w:r>
+            <w:r>
+              <w:rPr>
+                <w:sz w:val="27"/>
+                <w:szCs w:val="27"/>
+                <w:lang w:val="pt-BR"/>
+              </w:rPr>
+              <w:br/>
+            </w:r>
+            <w:r>
+              <w:rPr>
+                <w:sz w:val="27"/>
+                <w:szCs w:val="27"/>
+                <w:lang w:val="pt-BR"/>
+              </w:rPr>
+              <w:br/>
+            </w:r>
+            <w:r>
+              <w:rPr>
+                <w:lang w:val="pt-BR"/>
+              </w:rPr>
+              <w:t>&lt;declarações_structs&gt; ::= declare &lt;declaração_struct&gt; ; | declare &lt;declaração_struct&gt;, &lt;declarações_structs&gt;</w:t>
+            </w:r>
+            <w:r>
+              <w:rPr>
+                <w:sz w:val="27"/>
+                <w:szCs w:val="27"/>
+                <w:lang w:val="pt-BR"/>
+              </w:rPr>
+              <w:br/>
+            </w:r>
+            <w:r>
+              <w:rPr>
+                <w:sz w:val="27"/>
+                <w:szCs w:val="27"/>
+                <w:lang w:val="pt-BR"/>
+              </w:rPr>
+              <w:br/>
+            </w:r>
+            <w:r>
+              <w:rPr>
+                <w:lang w:val="pt-BR"/>
+              </w:rPr>
+              <w:t>&lt;declaração_struct&gt; ::= struct &lt;nome_da_estrutura&gt; &lt;identificador&gt;</w:t>
+            </w:r>
+            <w:r>
+              <w:rPr>
+                <w:sz w:val="27"/>
+                <w:szCs w:val="27"/>
+                <w:lang w:val="pt-BR"/>
+              </w:rPr>
+              <w:br/>
+            </w:r>
+            <w:r>
+              <w:rPr>
+                <w:sz w:val="27"/>
+                <w:szCs w:val="27"/>
+                <w:lang w:val="pt-BR"/>
+              </w:rPr>
+              <w:br/>
+            </w:r>
+            <w:r>
+              <w:rPr>
+                <w:lang w:val="pt-BR"/>
+              </w:rPr>
+              <w:t>&lt;funções&gt; ::= function &lt;tipo&gt; &lt;identificador&gt; ( &lt;parâmetros&gt; ) { &lt;declarações&gt; &lt;comandos&gt; }</w:t>
+            </w:r>
+            <w:r>
+              <w:rPr>
+                <w:sz w:val="27"/>
+                <w:szCs w:val="27"/>
+                <w:lang w:val="pt-BR"/>
+              </w:rPr>
+              <w:br/>
+            </w:r>
+            <w:r>
+              <w:rPr>
+                <w:sz w:val="27"/>
+                <w:szCs w:val="27"/>
+                <w:lang w:val="pt-BR"/>
+              </w:rPr>
+              <w:br/>
+            </w:r>
+            <w:r>
+              <w:rPr>
+                <w:lang w:val="pt-BR"/>
+              </w:rPr>
+              <w:t xml:space="preserve">&lt;parâmetros&gt; ::= &lt;declaração_variável&gt; | &lt;declaração_variável&gt;, &lt;parâmetros&gt; | </w:t>
+            </w:r>
+            <w:r>
+              <w:t>ε</w:t>
+            </w:r>
+            <w:r>
+              <w:rPr>
+                <w:sz w:val="27"/>
+                <w:szCs w:val="27"/>
+                <w:lang w:val="pt-BR"/>
+              </w:rPr>
+              <w:br/>
+            </w:r>
+            <w:r>
+              <w:rPr>
+                <w:sz w:val="27"/>
+                <w:szCs w:val="27"/>
+                <w:lang w:val="pt-BR"/>
+              </w:rPr>
+              <w:br/>
+            </w:r>
+            <w:r>
+              <w:rPr>
+                <w:lang w:val="pt-BR"/>
+              </w:rPr>
+              <w:t xml:space="preserve">&lt;comandos&gt; ::= &lt;comando_atribuição&gt; | &lt;comando_condicional&gt; | &lt;comando_iterativo&gt; | &lt;comando_entrada&gt; | &lt;comando_saída&gt; | &lt;comando_chamada&gt; | &lt;comando_retorno&gt; | &lt;comandos&gt; &lt;comandos&gt; | </w:t>
+            </w:r>
+            <w:r>
+              <w:t>ε</w:t>
+            </w:r>
+            <w:r>
+              <w:rPr>
+                <w:sz w:val="27"/>
+                <w:szCs w:val="27"/>
+                <w:lang w:val="pt-BR"/>
+              </w:rPr>
+              <w:br/>
+            </w:r>
+            <w:r>
+              <w:rPr>
+                <w:sz w:val="27"/>
+                <w:szCs w:val="27"/>
+                <w:lang w:val="pt-BR"/>
+              </w:rPr>
+              <w:br/>
+            </w:r>
+            <w:r>
+              <w:rPr>
+                <w:lang w:val="pt-BR"/>
+              </w:rPr>
+              <w:t>&lt;comando_atribuição&gt; ::= &lt;atribuição_variável&gt; | &lt;atribuição_agregados&gt; | &lt;atribuição_vetor&gt;</w:t>
+            </w:r>
+            <w:r>
+              <w:rPr>
+                <w:sz w:val="27"/>
+                <w:szCs w:val="27"/>
+                <w:lang w:val="pt-BR"/>
+              </w:rPr>
+              <w:br/>
+            </w:r>
+            <w:r>
+              <w:rPr>
+                <w:sz w:val="27"/>
+                <w:szCs w:val="27"/>
+                <w:lang w:val="pt-BR"/>
+              </w:rPr>
+              <w:br/>
+            </w:r>
+            <w:r>
+              <w:rPr>
+                <w:lang w:val="pt-BR"/>
+              </w:rPr>
+              <w:t>&lt;atribuição_variável&gt; ::= &lt;identificador&gt; = &lt;expressão&gt; ;</w:t>
+            </w:r>
+          </w:p>
+          <w:p>
+            <w:pPr>
+              <w:pStyle w:val="Cdigo"/>
+              <w:rPr>
+                <w:lang w:val="pt-BR"/>
+              </w:rPr>
+            </w:pPr>
+            <w:r>
+              <w:rPr>
+                <w:lang w:val="pt-BR"/>
+              </w:rPr>
+              <w:t>&lt;atribuição_vetor&gt;</w:t>
+            </w:r>
+            <w:proofErr w:type="gramStart"/>
+            <w:r>
+              <w:rPr>
+                <w:lang w:val="pt-BR"/>
+              </w:rPr>
+              <w:t xml:space="preserve"> :</w:t>
+            </w:r>
+            <w:proofErr w:type="gramEnd"/>
+            <w:r>
+              <w:rPr>
+                <w:lang w:val="pt-BR"/>
+              </w:rPr>
+              <w:t>:= &lt;identificador&gt;[&lt;número&gt;] = &lt;expressão&gt; ;</w:t>
+            </w:r>
+            <w:r>
+              <w:rPr>
+                <w:sz w:val="27"/>
+                <w:szCs w:val="27"/>
+                <w:lang w:val="pt-BR"/>
+              </w:rPr>
+              <w:br/>
+            </w:r>
+            <w:r>
+              <w:rPr>
+                <w:sz w:val="27"/>
+                <w:szCs w:val="27"/>
+                <w:lang w:val="pt-BR"/>
+              </w:rPr>
+              <w:br/>
+            </w:r>
+            <w:r>
+              <w:rPr>
+                <w:lang w:val="pt-BR"/>
+              </w:rPr>
+              <w:t>&lt;atribuição_agregados&gt; ::= &lt;identificador&gt; = { &lt;expressões&gt; } ;</w:t>
+            </w:r>
+            <w:r>
+              <w:rPr>
+                <w:sz w:val="27"/>
+                <w:szCs w:val="27"/>
+                <w:lang w:val="pt-BR"/>
+              </w:rPr>
+              <w:br/>
+            </w:r>
+            <w:r>
+              <w:rPr>
+                <w:sz w:val="27"/>
+                <w:szCs w:val="27"/>
+                <w:lang w:val="pt-BR"/>
+              </w:rPr>
+              <w:br/>
+            </w:r>
+            <w:r>
+              <w:rPr>
+                <w:lang w:val="pt-BR"/>
+              </w:rPr>
+              <w:t>&lt;comando_condicional&gt; ::= if ( &lt;expressão&gt; ) { &lt;comandos&gt; } |  if ( &lt;expressão&gt; ) { &lt;comandos&gt; } else { &lt;comandos&gt; }</w:t>
+            </w:r>
+            <w:r>
+              <w:rPr>
+                <w:sz w:val="27"/>
+                <w:szCs w:val="27"/>
+                <w:lang w:val="pt-BR"/>
+              </w:rPr>
+              <w:br/>
+            </w:r>
+            <w:r>
+              <w:rPr>
+                <w:sz w:val="27"/>
+                <w:szCs w:val="27"/>
+                <w:lang w:val="pt-BR"/>
+              </w:rPr>
+              <w:br/>
+            </w:r>
+            <w:r>
+              <w:rPr>
+                <w:lang w:val="pt-BR"/>
+              </w:rPr>
+              <w:t>&lt;comando_iterativo&gt; ::= while ( &lt;expressão&gt; ) { &lt;comandos&gt; }</w:t>
+            </w:r>
+            <w:r>
+              <w:rPr>
+                <w:sz w:val="27"/>
+                <w:szCs w:val="27"/>
+                <w:lang w:val="pt-BR"/>
+              </w:rPr>
+              <w:br/>
+            </w:r>
+            <w:r>
+              <w:rPr>
+                <w:sz w:val="27"/>
+                <w:szCs w:val="27"/>
+                <w:lang w:val="pt-BR"/>
+              </w:rPr>
+              <w:br/>
+            </w:r>
+            <w:r>
+              <w:rPr>
+                <w:lang w:val="pt-BR"/>
+              </w:rPr>
+              <w:t>&lt;comando_entrada&gt; ::= input &lt;identificador&gt; ;</w:t>
+            </w:r>
+            <w:r>
+              <w:rPr>
+                <w:sz w:val="27"/>
+                <w:szCs w:val="27"/>
+                <w:lang w:val="pt-BR"/>
+              </w:rPr>
+              <w:br/>
+            </w:r>
+            <w:r>
+              <w:rPr>
+                <w:sz w:val="27"/>
+                <w:szCs w:val="27"/>
+                <w:lang w:val="pt-BR"/>
+              </w:rPr>
+              <w:br/>
+            </w:r>
+            <w:r>
+              <w:rPr>
+                <w:lang w:val="pt-BR"/>
+              </w:rPr>
+              <w:t>&lt;comando_saída&gt; ::= output &lt;identificador&gt; ;</w:t>
+            </w:r>
+            <w:r>
+              <w:rPr>
+                <w:sz w:val="27"/>
+                <w:szCs w:val="27"/>
+                <w:lang w:val="pt-BR"/>
+              </w:rPr>
+              <w:br/>
+            </w:r>
+            <w:r>
+              <w:rPr>
+                <w:sz w:val="27"/>
+                <w:szCs w:val="27"/>
+                <w:lang w:val="pt-BR"/>
+              </w:rPr>
+              <w:br/>
+            </w:r>
+            <w:r>
+              <w:rPr>
+                <w:lang w:val="pt-BR"/>
+              </w:rPr>
+              <w:t>&lt;comando_chamada&gt; ::= &lt;identificador&gt; ( &lt;argumentos&gt; ) ;</w:t>
+            </w:r>
+            <w:r>
+              <w:rPr>
+                <w:sz w:val="27"/>
+                <w:szCs w:val="27"/>
+                <w:lang w:val="pt-BR"/>
+              </w:rPr>
+              <w:br/>
+            </w:r>
+            <w:r>
+              <w:rPr>
+                <w:sz w:val="27"/>
+                <w:szCs w:val="27"/>
+                <w:lang w:val="pt-BR"/>
+              </w:rPr>
+              <w:br/>
+            </w:r>
+            <w:r>
+              <w:rPr>
+                <w:lang w:val="pt-BR"/>
+              </w:rPr>
+              <w:t>&lt;comando_retorno&gt; = return &lt;expressão&gt; ;</w:t>
+            </w:r>
+            <w:r>
+              <w:rPr>
+                <w:sz w:val="27"/>
+                <w:szCs w:val="27"/>
+                <w:lang w:val="pt-BR"/>
+              </w:rPr>
+              <w:br/>
+            </w:r>
+            <w:r>
+              <w:rPr>
+                <w:sz w:val="27"/>
+                <w:szCs w:val="27"/>
+                <w:lang w:val="pt-BR"/>
+              </w:rPr>
+              <w:lastRenderedPageBreak/>
+              <w:br/>
+            </w:r>
+            <w:r>
+              <w:rPr>
+                <w:lang w:val="pt-BR"/>
+              </w:rPr>
+              <w:t>&lt;expressões&gt; ::= &lt;expressão&gt; | &lt;expressão&gt;, &lt;expressões&gt;</w:t>
+            </w:r>
+            <w:r>
+              <w:rPr>
+                <w:sz w:val="27"/>
+                <w:szCs w:val="27"/>
+                <w:lang w:val="pt-BR"/>
+              </w:rPr>
+              <w:br/>
+            </w:r>
+            <w:r>
+              <w:rPr>
+                <w:sz w:val="27"/>
+                <w:szCs w:val="27"/>
+                <w:lang w:val="pt-BR"/>
+              </w:rPr>
+              <w:br/>
+            </w:r>
+            <w:r>
+              <w:rPr>
+                <w:lang w:val="pt-BR"/>
+              </w:rPr>
+              <w:t>&lt;expressão&gt; ::= &lt;expressão_lógica&gt; | &lt;expressão_aritmética&gt; | &lt;identificador&gt; | &lt;elemento_do_vetor&gt; | &lt;elemento_struct&gt; | &lt;chamada_função&gt;</w:t>
+            </w:r>
+            <w:r>
+              <w:rPr>
+                <w:sz w:val="27"/>
+                <w:szCs w:val="27"/>
+                <w:lang w:val="pt-BR"/>
+              </w:rPr>
+              <w:br/>
+            </w:r>
+            <w:r>
+              <w:rPr>
+                <w:sz w:val="27"/>
+                <w:szCs w:val="27"/>
+                <w:lang w:val="pt-BR"/>
+              </w:rPr>
+              <w:br/>
+            </w:r>
+            <w:r>
+              <w:rPr>
+                <w:lang w:val="pt-BR"/>
+              </w:rPr>
+              <w:t>&lt;expressão_lógica&gt; ::= &lt;booleano&gt; | &lt;expressão&gt; &lt;operador_lógico&gt; &lt;expressão&gt; | not &lt;expressão_lógica&gt;</w:t>
+            </w:r>
+            <w:r>
+              <w:rPr>
+                <w:sz w:val="27"/>
+                <w:szCs w:val="27"/>
+                <w:lang w:val="pt-BR"/>
+              </w:rPr>
+              <w:br/>
+            </w:r>
+            <w:r>
+              <w:rPr>
+                <w:sz w:val="27"/>
+                <w:szCs w:val="27"/>
+                <w:lang w:val="pt-BR"/>
+              </w:rPr>
+              <w:br/>
+            </w:r>
+            <w:r>
+              <w:rPr>
+                <w:lang w:val="pt-BR"/>
+              </w:rPr>
+              <w:t>&lt;expressão_aritmética&gt; ::=&lt;número&gt; | &lt;expressão&gt; &lt;operador_aritmético&gt; &lt;expressão&gt;</w:t>
+            </w:r>
+            <w:r>
+              <w:rPr>
+                <w:sz w:val="27"/>
+                <w:szCs w:val="27"/>
+                <w:lang w:val="pt-BR"/>
+              </w:rPr>
+              <w:br/>
+            </w:r>
+            <w:r>
+              <w:rPr>
+                <w:sz w:val="27"/>
+                <w:szCs w:val="27"/>
+                <w:lang w:val="pt-BR"/>
+              </w:rPr>
+              <w:br/>
+            </w:r>
+            <w:r>
+              <w:rPr>
+                <w:lang w:val="pt-BR"/>
+              </w:rPr>
+              <w:t xml:space="preserve">&lt;elemento_do_vetor&gt; ::= &lt;identificador&gt;[&lt;numero&gt;] </w:t>
+            </w:r>
+            <w:r>
+              <w:rPr>
+                <w:sz w:val="27"/>
+                <w:szCs w:val="27"/>
+                <w:lang w:val="pt-BR"/>
+              </w:rPr>
+              <w:br/>
+            </w:r>
+            <w:r>
+              <w:rPr>
+                <w:sz w:val="27"/>
+                <w:szCs w:val="27"/>
+                <w:lang w:val="pt-BR"/>
+              </w:rPr>
+              <w:br/>
+            </w:r>
+            <w:r>
+              <w:rPr>
+                <w:lang w:val="pt-BR"/>
+              </w:rPr>
+              <w:t>&lt;elemento_struct&gt; ::= &lt;identificador&gt;.&lt;identificador&gt;</w:t>
+            </w:r>
+            <w:r>
+              <w:rPr>
+                <w:sz w:val="27"/>
+                <w:szCs w:val="27"/>
+                <w:lang w:val="pt-BR"/>
+              </w:rPr>
+              <w:br/>
+            </w:r>
+            <w:r>
+              <w:rPr>
+                <w:sz w:val="27"/>
+                <w:szCs w:val="27"/>
+                <w:lang w:val="pt-BR"/>
+              </w:rPr>
+              <w:br/>
+            </w:r>
+            <w:r>
+              <w:rPr>
+                <w:lang w:val="pt-BR"/>
+              </w:rPr>
+              <w:t>&lt;chamada_função&gt; ::= &lt;identificador&gt; ( &lt;argumentos&gt; )</w:t>
+            </w:r>
+            <w:r>
+              <w:rPr>
+                <w:sz w:val="27"/>
+                <w:szCs w:val="27"/>
+                <w:lang w:val="pt-BR"/>
+              </w:rPr>
+              <w:br/>
+            </w:r>
+            <w:r>
+              <w:rPr>
+                <w:sz w:val="27"/>
+                <w:szCs w:val="27"/>
+                <w:lang w:val="pt-BR"/>
+              </w:rPr>
+              <w:br/>
+            </w:r>
+            <w:r>
+              <w:rPr>
+                <w:lang w:val="pt-BR"/>
+              </w:rPr>
+              <w:t>&lt;argumentos&gt; ::= &lt;expressões&gt;</w:t>
+            </w:r>
+            <w:r>
+              <w:rPr>
+                <w:sz w:val="27"/>
+                <w:szCs w:val="27"/>
+                <w:lang w:val="pt-BR"/>
+              </w:rPr>
+              <w:br/>
+            </w:r>
+            <w:r>
+              <w:rPr>
+                <w:sz w:val="27"/>
+                <w:szCs w:val="27"/>
+                <w:lang w:val="pt-BR"/>
+              </w:rPr>
+              <w:br/>
+            </w:r>
+            <w:r>
+              <w:rPr>
+                <w:lang w:val="pt-BR"/>
+              </w:rPr>
+              <w:t>&lt;tipo&gt; ::= int | boolean</w:t>
+            </w:r>
+            <w:r>
+              <w:rPr>
+                <w:sz w:val="27"/>
+                <w:szCs w:val="27"/>
+                <w:lang w:val="pt-BR"/>
+              </w:rPr>
+              <w:br/>
+            </w:r>
+            <w:r>
+              <w:rPr>
+                <w:sz w:val="27"/>
+                <w:szCs w:val="27"/>
+                <w:lang w:val="pt-BR"/>
+              </w:rPr>
+              <w:br/>
+            </w:r>
+            <w:r>
+              <w:rPr>
+                <w:lang w:val="pt-BR"/>
+              </w:rPr>
+              <w:t>&lt;identificador&gt; ::= &lt;letra&gt; | &lt;letra&gt;&lt;letra_digito&gt;</w:t>
+            </w:r>
+            <w:r>
+              <w:rPr>
+                <w:sz w:val="27"/>
+                <w:szCs w:val="27"/>
+                <w:lang w:val="pt-BR"/>
+              </w:rPr>
+              <w:br/>
+            </w:r>
+            <w:r>
+              <w:rPr>
+                <w:sz w:val="27"/>
+                <w:szCs w:val="27"/>
+                <w:lang w:val="pt-BR"/>
+              </w:rPr>
+              <w:br/>
+            </w:r>
+            <w:r>
+              <w:rPr>
+                <w:lang w:val="pt-BR"/>
+              </w:rPr>
+              <w:t>&lt;letra_dígito&gt; ::= &lt;letra&gt; | &lt;dígito&gt;</w:t>
+            </w:r>
+            <w:r>
+              <w:rPr>
+                <w:sz w:val="27"/>
+                <w:szCs w:val="27"/>
+                <w:lang w:val="pt-BR"/>
+              </w:rPr>
+              <w:br/>
+            </w:r>
+            <w:r>
+              <w:rPr>
+                <w:sz w:val="27"/>
+                <w:szCs w:val="27"/>
+                <w:lang w:val="pt-BR"/>
+              </w:rPr>
+              <w:br/>
+            </w:r>
+            <w:r>
+              <w:rPr>
+                <w:lang w:val="pt-BR"/>
+              </w:rPr>
+              <w:t>&lt;letra&gt; ::= A | B | C | D | E | F | G | H | I | J | K | L | M | N | O | P | Q | R | S | T | U | V | W | X | Y | Z | a | b | c | d | e | f | g | h | i | j | k | l | m | n | o | p | q | r | s | t | u | v | w | x | y | z | _</w:t>
+            </w:r>
+            <w:r>
+              <w:rPr>
+                <w:sz w:val="27"/>
+                <w:szCs w:val="27"/>
+                <w:lang w:val="pt-BR"/>
+              </w:rPr>
+              <w:br/>
+            </w:r>
+            <w:r>
+              <w:rPr>
+                <w:sz w:val="27"/>
+                <w:szCs w:val="27"/>
+                <w:lang w:val="pt-BR"/>
+              </w:rPr>
+              <w:br/>
+            </w:r>
+            <w:r>
+              <w:rPr>
+                <w:lang w:val="pt-BR"/>
+              </w:rPr>
+              <w:t>&lt;dígito&gt; ::= 0 | 1 | 2 | 3 | 4 | 5 | 6 | 7 | 8 | 9</w:t>
+            </w:r>
+            <w:r>
+              <w:rPr>
+                <w:sz w:val="27"/>
+                <w:szCs w:val="27"/>
+                <w:lang w:val="pt-BR"/>
+              </w:rPr>
+              <w:br/>
+            </w:r>
+            <w:r>
+              <w:rPr>
+                <w:sz w:val="27"/>
+                <w:szCs w:val="27"/>
+                <w:lang w:val="pt-BR"/>
+              </w:rPr>
+              <w:br/>
+            </w:r>
+            <w:r>
+              <w:rPr>
+                <w:lang w:val="pt-BR"/>
+              </w:rPr>
+              <w:t>&lt;booleano&gt; ::= true | false</w:t>
+            </w:r>
+            <w:r>
+              <w:rPr>
+                <w:sz w:val="27"/>
+                <w:szCs w:val="27"/>
+                <w:lang w:val="pt-BR"/>
+              </w:rPr>
+              <w:br/>
+            </w:r>
+            <w:r>
+              <w:rPr>
+                <w:sz w:val="27"/>
+                <w:szCs w:val="27"/>
+                <w:lang w:val="pt-BR"/>
+              </w:rPr>
+              <w:br/>
+            </w:r>
+            <w:r>
+              <w:rPr>
+                <w:lang w:val="pt-BR"/>
+              </w:rPr>
+              <w:t>&lt;operador_lógico&gt; ::= &gt; | &lt; | == | and | or</w:t>
+            </w:r>
+            <w:r>
+              <w:rPr>
+                <w:sz w:val="27"/>
+                <w:szCs w:val="27"/>
+                <w:lang w:val="pt-BR"/>
+              </w:rPr>
+              <w:br/>
+            </w:r>
+            <w:r>
+              <w:rPr>
+                <w:sz w:val="27"/>
+                <w:szCs w:val="27"/>
+                <w:lang w:val="pt-BR"/>
+              </w:rPr>
+              <w:br/>
+            </w:r>
+            <w:r>
+              <w:rPr>
+                <w:lang w:val="pt-BR"/>
+              </w:rPr>
+              <w:t>&lt;operador_aritmético&gt; ::= + | - | * | /</w:t>
+            </w:r>
+            <w:r>
+              <w:rPr>
+                <w:sz w:val="27"/>
+                <w:szCs w:val="27"/>
+                <w:lang w:val="pt-BR"/>
+              </w:rPr>
+              <w:br/>
+            </w:r>
+          </w:p>
+        </w:tc>
+      </w:tr>
+    </w:tbl>
+    <w:p/>
+    <w:p>
+      <w:pPr>
+        <w:pStyle w:val="Ttulo3"/>
+      </w:pPr>
+      <w:bookmarkStart w:id="11" w:name="_Toc311190374"/>
+      <w:r>
+        <w:t>Notação Wirth</w:t>
+      </w:r>
+      <w:bookmarkEnd w:id="11"/>
+    </w:p>
+    <w:tbl>
+      <w:tblPr>
+        <w:tblStyle w:val="Tabelacomgrade"/>
+        <w:tblW w:w="0" w:type="auto"/>
+        <w:tblLook w:val="04A0" w:firstRow="1" w:lastRow="0" w:firstColumn="1" w:lastColumn="0" w:noHBand="0" w:noVBand="1"/>
+      </w:tblPr>
+      <w:tblGrid>
+        <w:gridCol w:w="8644"/>
+      </w:tblGrid>
+      <w:tr>
+        <w:tc>
+          <w:tcPr>
+            <w:tcW w:w="8644" w:type="dxa"/>
+          </w:tcPr>
+          <w:p>
+            <w:pPr>
+              <w:pStyle w:val="Cdigo"/>
+              <w:rPr>
                 <w:lang w:val="pt-BR"/>
               </w:rPr>
             </w:pPr>
@@ -7697,11 +7623,11 @@
       <w:pPr>
         <w:pStyle w:val="Ttulo2"/>
       </w:pPr>
-      <w:bookmarkStart w:id="11" w:name="_Toc310795232"/>
+      <w:bookmarkStart w:id="12" w:name="_Toc311190375"/>
       <w:r>
         <w:t>Descrição Reduzida</w:t>
       </w:r>
-      <w:bookmarkEnd w:id="11"/>
+      <w:bookmarkEnd w:id="12"/>
     </w:p>
     <w:p>
       <w:r>
@@ -7955,12 +7881,12 @@
       <w:pPr>
         <w:pStyle w:val="Ttulo1"/>
       </w:pPr>
-      <w:bookmarkStart w:id="12" w:name="_Toc310795233"/>
+      <w:bookmarkStart w:id="13" w:name="_Toc311190376"/>
       <w:r>
         <w:lastRenderedPageBreak/>
         <w:t>Análise Léxica</w:t>
       </w:r>
-      <w:bookmarkEnd w:id="12"/>
+      <w:bookmarkEnd w:id="13"/>
     </w:p>
     <w:p>
       <w:pPr>
@@ -8949,7 +8875,7 @@
           <w:lang w:eastAsia="pt-BR"/>
         </w:rPr>
       </w:pPr>
-      <w:bookmarkStart w:id="13" w:name="_Toc310795234"/>
+      <w:bookmarkStart w:id="14" w:name="_Toc311190377"/>
       <w:r>
         <w:rPr>
           <w:rFonts w:eastAsia="Times New Roman"/>
@@ -8957,7 +8883,7 @@
         </w:rPr>
         <w:t>Autômatos</w:t>
       </w:r>
-      <w:bookmarkEnd w:id="13"/>
+      <w:bookmarkEnd w:id="14"/>
     </w:p>
     <w:p>
       <w:pPr>
@@ -9915,7 +9841,7 @@
           <w:lang w:eastAsia="pt-BR"/>
         </w:rPr>
       </w:pPr>
-      <w:bookmarkStart w:id="14" w:name="_Toc310795235"/>
+      <w:bookmarkStart w:id="15" w:name="_Toc311190378"/>
       <w:proofErr w:type="gramStart"/>
       <w:r>
         <w:rPr>
@@ -9925,7 +9851,7 @@
         <w:lastRenderedPageBreak/>
         <w:t>Implementação</w:t>
       </w:r>
-      <w:bookmarkEnd w:id="14"/>
+      <w:bookmarkEnd w:id="15"/>
       <w:proofErr w:type="gramEnd"/>
     </w:p>
     <w:p>
@@ -11218,12 +11144,12 @@
       <w:pPr>
         <w:pStyle w:val="Ttulo1"/>
       </w:pPr>
-      <w:bookmarkStart w:id="15" w:name="_Toc310795236"/>
+      <w:bookmarkStart w:id="16" w:name="_Toc311190379"/>
       <w:r>
         <w:lastRenderedPageBreak/>
         <w:t>Análise Sintática</w:t>
       </w:r>
-      <w:bookmarkEnd w:id="15"/>
+      <w:bookmarkEnd w:id="16"/>
     </w:p>
     <w:p/>
     <w:p>
@@ -11278,11 +11204,11 @@
       <w:pPr>
         <w:pStyle w:val="Ttulo2"/>
       </w:pPr>
-      <w:bookmarkStart w:id="16" w:name="_Toc310795237"/>
+      <w:bookmarkStart w:id="17" w:name="_Toc311190380"/>
       <w:r>
         <w:t>Submáquinas do Autômato de Pilha Estruturado (APE)</w:t>
       </w:r>
-      <w:bookmarkEnd w:id="16"/>
+      <w:bookmarkEnd w:id="17"/>
     </w:p>
     <w:p>
       <w:pPr>
@@ -16136,13 +16062,13 @@
       <w:pPr>
         <w:pStyle w:val="Ttulo2"/>
       </w:pPr>
-      <w:bookmarkStart w:id="17" w:name="_Toc310795238"/>
+      <w:bookmarkStart w:id="18" w:name="_Toc311190381"/>
       <w:proofErr w:type="gramStart"/>
       <w:r>
         <w:lastRenderedPageBreak/>
         <w:t>Implementação</w:t>
       </w:r>
-      <w:bookmarkEnd w:id="17"/>
+      <w:bookmarkEnd w:id="18"/>
       <w:proofErr w:type="gramEnd"/>
     </w:p>
     <w:p/>
@@ -17349,12 +17275,12 @@
       <w:pPr>
         <w:pStyle w:val="Ttulo1"/>
       </w:pPr>
-      <w:bookmarkStart w:id="18" w:name="_Toc310795239"/>
+      <w:bookmarkStart w:id="19" w:name="_Toc311190382"/>
       <w:r>
         <w:lastRenderedPageBreak/>
         <w:t>Características da MVN</w:t>
       </w:r>
-      <w:bookmarkEnd w:id="18"/>
+      <w:bookmarkEnd w:id="19"/>
     </w:p>
     <w:p>
       <w:pPr>
@@ -17426,11 +17352,11 @@
       <w:pPr>
         <w:pStyle w:val="Ttulo2"/>
       </w:pPr>
-      <w:bookmarkStart w:id="19" w:name="_Toc310795240"/>
+      <w:bookmarkStart w:id="20" w:name="_Toc311190383"/>
       <w:r>
         <w:t>Instruções da linguagem de saída</w:t>
       </w:r>
-      <w:bookmarkEnd w:id="19"/>
+      <w:bookmarkEnd w:id="20"/>
     </w:p>
     <w:tbl>
       <w:tblPr>
@@ -18609,11 +18535,11 @@
       <w:pPr>
         <w:pStyle w:val="Ttulo2"/>
       </w:pPr>
-      <w:bookmarkStart w:id="20" w:name="_Toc310795241"/>
+      <w:bookmarkStart w:id="21" w:name="_Toc311190384"/>
       <w:r>
         <w:t>Pseudoinstruções da linguagem de saída</w:t>
       </w:r>
-      <w:bookmarkEnd w:id="20"/>
+      <w:bookmarkEnd w:id="21"/>
     </w:p>
     <w:tbl>
       <w:tblPr>
@@ -18938,11 +18864,11 @@
       <w:pPr>
         <w:pStyle w:val="Ttulo2"/>
       </w:pPr>
-      <w:bookmarkStart w:id="21" w:name="_Toc310795242"/>
+      <w:bookmarkStart w:id="22" w:name="_Toc311190385"/>
       <w:r>
         <w:t>Características gerais</w:t>
       </w:r>
-      <w:bookmarkEnd w:id="21"/>
+      <w:bookmarkEnd w:id="22"/>
     </w:p>
     <w:p>
       <w:r>
@@ -19367,14 +19293,14 @@
       <w:pPr>
         <w:pStyle w:val="Ttulo3"/>
       </w:pPr>
-      <w:bookmarkStart w:id="22" w:name="_Toc310795243"/>
+      <w:bookmarkStart w:id="23" w:name="_Toc311190386"/>
       <w:r>
         <w:t>C</w:t>
       </w:r>
       <w:r>
         <w:t>hamada de subrotina</w:t>
       </w:r>
-      <w:bookmarkEnd w:id="22"/>
+      <w:bookmarkEnd w:id="23"/>
     </w:p>
     <w:p>
       <w:r>
@@ -19403,11 +19329,11 @@
       <w:pPr>
         <w:pStyle w:val="Ttulo3"/>
       </w:pPr>
-      <w:bookmarkStart w:id="23" w:name="_Toc310795244"/>
+      <w:bookmarkStart w:id="24" w:name="_Toc311190387"/>
       <w:r>
         <w:t>Retorno de subrotina</w:t>
       </w:r>
-      <w:bookmarkEnd w:id="23"/>
+      <w:bookmarkEnd w:id="24"/>
     </w:p>
     <w:p>
       <w:r>
@@ -19443,12 +19369,12 @@
       <w:pPr>
         <w:pStyle w:val="Ttulo1"/>
       </w:pPr>
-      <w:bookmarkStart w:id="24" w:name="_Toc310795245"/>
+      <w:bookmarkStart w:id="25" w:name="_Toc311190388"/>
       <w:r>
         <w:lastRenderedPageBreak/>
         <w:t>Tradução de Comandos</w:t>
       </w:r>
-      <w:bookmarkEnd w:id="24"/>
+      <w:bookmarkEnd w:id="25"/>
     </w:p>
     <w:p/>
     <w:p>
@@ -19472,7 +19398,7 @@
           <w:b/>
         </w:rPr>
       </w:pPr>
-      <w:bookmarkStart w:id="25" w:name="_Toc310795246"/>
+      <w:bookmarkStart w:id="26" w:name="_Toc311190389"/>
       <w:r>
         <w:rPr>
           <w:rStyle w:val="Ttulo2Char"/>
@@ -19480,7 +19406,7 @@
         </w:rPr>
         <w:t>Controle de fluxo</w:t>
       </w:r>
-      <w:bookmarkEnd w:id="25"/>
+      <w:bookmarkEnd w:id="26"/>
     </w:p>
     <w:p>
       <w:pPr>
@@ -20887,7 +20813,7 @@
           <w:lang w:eastAsia="pt-BR"/>
         </w:rPr>
       </w:pPr>
-      <w:bookmarkStart w:id="26" w:name="_Toc310795247"/>
+      <w:bookmarkStart w:id="27" w:name="_Toc311190390"/>
       <w:r>
         <w:rPr>
           <w:rFonts w:eastAsia="Times New Roman"/>
@@ -20895,7 +20821,7 @@
         </w:rPr>
         <w:t>Comandos imperativos</w:t>
       </w:r>
-      <w:bookmarkEnd w:id="26"/>
+      <w:bookmarkEnd w:id="27"/>
     </w:p>
     <w:p>
       <w:pPr>
@@ -27140,7 +27066,7 @@
           <w:lang w:eastAsia="pt-BR"/>
         </w:rPr>
       </w:pPr>
-      <w:bookmarkStart w:id="27" w:name="_Toc310795248"/>
+      <w:bookmarkStart w:id="28" w:name="_Toc311190391"/>
       <w:r>
         <w:rPr>
           <w:rFonts w:eastAsia="Times New Roman"/>
@@ -27149,7 +27075,7 @@
         <w:lastRenderedPageBreak/>
         <w:t>Exemplo de programa traduzido</w:t>
       </w:r>
-      <w:bookmarkEnd w:id="27"/>
+      <w:bookmarkEnd w:id="28"/>
     </w:p>
     <w:tbl>
       <w:tblPr>
@@ -28154,12 +28080,12 @@
       <w:pPr>
         <w:pStyle w:val="Ttulo1"/>
       </w:pPr>
-      <w:bookmarkStart w:id="28" w:name="_Toc310795249"/>
+      <w:bookmarkStart w:id="29" w:name="_Toc311190392"/>
       <w:r>
         <w:lastRenderedPageBreak/>
         <w:t>Análise Semântica</w:t>
       </w:r>
-      <w:bookmarkEnd w:id="28"/>
+      <w:bookmarkEnd w:id="29"/>
     </w:p>
     <w:p>
       <w:r>
@@ -28227,11 +28153,11 @@
       <w:pPr>
         <w:pStyle w:val="Ttulo2"/>
       </w:pPr>
-      <w:bookmarkStart w:id="29" w:name="_Toc310795250"/>
+      <w:bookmarkStart w:id="30" w:name="_Toc311190393"/>
       <w:r>
         <w:t>Tabela de símbolos com suporte a escopo</w:t>
       </w:r>
-      <w:bookmarkEnd w:id="29"/>
+      <w:bookmarkEnd w:id="30"/>
     </w:p>
     <w:p>
       <w:r>
@@ -29521,14 +29447,14 @@
       <w:pPr>
         <w:pStyle w:val="Ttulo2"/>
       </w:pPr>
-      <w:bookmarkStart w:id="30" w:name="_Toc310795251"/>
+      <w:bookmarkStart w:id="31" w:name="_Toc311190394"/>
       <w:r>
         <w:t>Principais a</w:t>
       </w:r>
       <w:r>
         <w:t>ções semânticas</w:t>
       </w:r>
-      <w:bookmarkEnd w:id="30"/>
+      <w:bookmarkEnd w:id="31"/>
     </w:p>
     <w:p>
       <w:r>
@@ -29583,11 +29509,11 @@
       <w:pPr>
         <w:pStyle w:val="Ttulo3"/>
       </w:pPr>
-      <w:bookmarkStart w:id="31" w:name="_Toc310795252"/>
+      <w:bookmarkStart w:id="32" w:name="_Toc311190395"/>
       <w:r>
         <w:t>Rótulos</w:t>
       </w:r>
-      <w:bookmarkEnd w:id="31"/>
+      <w:bookmarkEnd w:id="32"/>
     </w:p>
     <w:p>
       <w:pPr>
@@ -29703,11 +29629,11 @@
       <w:pPr>
         <w:pStyle w:val="Ttulo3"/>
       </w:pPr>
-      <w:bookmarkStart w:id="32" w:name="_Toc310795253"/>
+      <w:bookmarkStart w:id="33" w:name="_Toc311190396"/>
       <w:r>
         <w:t>Submáquina Programa</w:t>
       </w:r>
-      <w:bookmarkEnd w:id="32"/>
+      <w:bookmarkEnd w:id="33"/>
     </w:p>
     <w:p>
       <w:pPr>
@@ -29879,11 +29805,11 @@
       <w:pPr>
         <w:pStyle w:val="Ttulo3"/>
       </w:pPr>
-      <w:bookmarkStart w:id="33" w:name="_Toc310795254"/>
+      <w:bookmarkStart w:id="34" w:name="_Toc311190397"/>
       <w:r>
         <w:t>Submáquina Comando</w:t>
       </w:r>
-      <w:bookmarkEnd w:id="33"/>
+      <w:bookmarkEnd w:id="34"/>
     </w:p>
     <w:p>
       <w:pPr>
@@ -31924,11 +31850,11 @@
       <w:pPr>
         <w:pStyle w:val="Ttulo3"/>
       </w:pPr>
-      <w:bookmarkStart w:id="34" w:name="_Toc310795255"/>
+      <w:bookmarkStart w:id="35" w:name="_Toc311190398"/>
       <w:r>
         <w:t>Submáquina Expressão</w:t>
       </w:r>
-      <w:bookmarkEnd w:id="34"/>
+      <w:bookmarkEnd w:id="35"/>
     </w:p>
     <w:p>
       <w:pPr>
@@ -32775,11 +32701,11 @@
       <w:pPr>
         <w:pStyle w:val="Ttulo2"/>
       </w:pPr>
-      <w:bookmarkStart w:id="35" w:name="_Toc310795256"/>
+      <w:bookmarkStart w:id="36" w:name="_Toc311190399"/>
       <w:r>
         <w:t>Ambiente de execução</w:t>
       </w:r>
-      <w:bookmarkEnd w:id="35"/>
+      <w:bookmarkEnd w:id="36"/>
     </w:p>
     <w:p>
       <w:r>
@@ -32851,12 +32777,12 @@
       <w:pPr>
         <w:pStyle w:val="Ttulo1"/>
       </w:pPr>
-      <w:bookmarkStart w:id="36" w:name="_Toc310795258"/>
+      <w:bookmarkStart w:id="37" w:name="_Toc311190400"/>
       <w:r>
         <w:lastRenderedPageBreak/>
         <w:t>Testes</w:t>
       </w:r>
-      <w:bookmarkEnd w:id="36"/>
+      <w:bookmarkEnd w:id="37"/>
     </w:p>
     <w:p>
       <w:r>
@@ -32870,7 +32796,7 @@
           <w:lang w:val="en-US"/>
         </w:rPr>
       </w:pPr>
-      <w:bookmarkStart w:id="37" w:name="_Toc310795259"/>
+      <w:bookmarkStart w:id="38" w:name="_Toc311190401"/>
       <w:r>
         <w:rPr>
           <w:lang w:val="en-US"/>
@@ -32883,7 +32809,7 @@
         </w:rPr>
         <w:t>1: input, output, if e while aninhados</w:t>
       </w:r>
-      <w:bookmarkEnd w:id="37"/>
+      <w:bookmarkEnd w:id="38"/>
     </w:p>
     <w:tbl>
       <w:tblPr>
@@ -37052,7 +36978,7 @@
           <w:lang w:val="en-US"/>
         </w:rPr>
       </w:pPr>
-      <w:bookmarkStart w:id="38" w:name="_Toc310795260"/>
+      <w:bookmarkStart w:id="39" w:name="_Toc311190402"/>
       <w:r>
         <w:rPr>
           <w:lang w:val="en-US"/>
@@ -37077,7 +37003,7 @@
         </w:rPr>
         <w:t>operações aritméticas</w:t>
       </w:r>
-      <w:bookmarkEnd w:id="38"/>
+      <w:bookmarkEnd w:id="39"/>
       <w:r>
         <w:rPr>
           <w:lang w:val="en-US"/>
@@ -38747,7 +38673,7 @@
           <w:lang w:val="en-US"/>
         </w:rPr>
       </w:pPr>
-      <w:bookmarkStart w:id="39" w:name="_Toc310795261"/>
+      <w:bookmarkStart w:id="40" w:name="_Toc311190403"/>
       <w:r>
         <w:rPr>
           <w:lang w:val="en-US"/>
@@ -38772,7 +38698,7 @@
         </w:rPr>
         <w:t>operações lógicas</w:t>
       </w:r>
-      <w:bookmarkEnd w:id="39"/>
+      <w:bookmarkEnd w:id="40"/>
     </w:p>
     <w:tbl>
       <w:tblPr>
@@ -43172,7 +43098,7 @@
       <w:r>
         <w:br w:type="page"/>
       </w:r>
-      <w:bookmarkStart w:id="40" w:name="_Toc310795262"/>
+      <w:bookmarkStart w:id="41" w:name="_Toc311190404"/>
       <w:r>
         <w:rPr>
           <w:lang w:val="en-US"/>
@@ -43198,7 +43124,7 @@
         </w:rPr>
         <w:t>chamada de sub-rotina</w:t>
       </w:r>
-      <w:bookmarkEnd w:id="40"/>
+      <w:bookmarkEnd w:id="41"/>
     </w:p>
     <w:tbl>
       <w:tblPr>
@@ -44901,12 +44827,12 @@
       <w:pPr>
         <w:pStyle w:val="Ttulo1"/>
       </w:pPr>
-      <w:bookmarkStart w:id="41" w:name="_Toc310795263"/>
+      <w:bookmarkStart w:id="42" w:name="_Toc311190405"/>
       <w:r>
         <w:lastRenderedPageBreak/>
         <w:t>Conclusão</w:t>
       </w:r>
-      <w:bookmarkEnd w:id="41"/>
+      <w:bookmarkEnd w:id="42"/>
     </w:p>
     <w:p>
       <w:r>
@@ -45124,8 +45050,6 @@
       <w:proofErr w:type="gramEnd"/>
     </w:p>
     <w:p>
-      <w:bookmarkStart w:id="42" w:name="_GoBack"/>
-      <w:bookmarkEnd w:id="42"/>
       <w:r>
         <w:t>O compilador desenvolvido p</w:t>
       </w:r>
@@ -45304,6 +45228,7 @@
         <w:docPartUnique/>
       </w:docPartObj>
     </w:sdtPr>
+    <w:sdtEndPr/>
     <w:sdtContent>
       <w:p>
         <w:pPr>
@@ -45323,7 +45248,7 @@
           <w:rPr>
             <w:noProof/>
           </w:rPr>
-          <w:t>45</w:t>
+          <w:t>5</w:t>
         </w:r>
         <w:r>
           <w:fldChar w:fldCharType="end"/>
@@ -47944,7 +47869,7 @@
 </file>
 
 <file path=customXml/itemProps1.xml><?xml version="1.0" encoding="utf-8"?>
-<ds:datastoreItem xmlns:ds="http://schemas.openxmlformats.org/officeDocument/2006/customXml" ds:itemID="{86E26B11-B40B-4C20-A934-AFC2084E58D6}">
+<ds:datastoreItem xmlns:ds="http://schemas.openxmlformats.org/officeDocument/2006/customXml" ds:itemID="{3F19D960-80E9-464C-9267-355FD60244CC}">
   <ds:schemaRefs>
     <ds:schemaRef ds:uri="http://schemas.openxmlformats.org/officeDocument/2006/bibliography"/>
   </ds:schemaRefs>

</xml_diff>